<commit_message>
Made changes to final report class, and added overdue method calls in taskDatabase.php and subtaskDatabase.php
Made changes to final report class, and added overdue method calls in taskDatabase.php and subtaskDatabase.php
</commit_message>
<xml_diff>
--- a/model/finalReportTemplate/finalReport.docx
+++ b/model/finalReportTemplate/finalReport.docx
@@ -5056,11 +5056,11 @@
         <w:tblLook w:val="04A0" w:firstRow="1" w:lastRow="0" w:firstColumn="1" w:lastColumn="0" w:noHBand="0" w:noVBand="1"/>
       </w:tblPr>
       <w:tblGrid>
-        <w:gridCol w:w="1594"/>
+        <w:gridCol w:w="1595"/>
         <w:gridCol w:w="3331"/>
         <w:gridCol w:w="1657"/>
         <w:gridCol w:w="1657"/>
-        <w:gridCol w:w="1101"/>
+        <w:gridCol w:w="1100"/>
       </w:tblGrid>
       <w:tr>
         <w:trPr>
@@ -5273,7 +5273,7 @@
                 <w:b/>
                 <w:bCs/>
               </w:rPr>
-              <w:t>{Finding-ID-1}</w:t>
+              <w:t>1</w:t>
             </w:r>
           </w:p>
         </w:tc>
@@ -5305,7 +5305,7 @@
                 <w:b/>
                 <w:bCs/>
               </w:rPr>
-              <w:t>{Finding-Description-1}</w:t>
+              <w:t>This is a test</w:t>
             </w:r>
           </w:p>
         </w:tc>
@@ -5318,7 +5318,7 @@
               <w:bottom w:val="single" w:sz="4" w:space="0" w:color="auto"/>
               <w:right w:val="single" w:sz="4" w:space="0" w:color="auto"/>
             </w:tcBorders>
-            <w:shd w:val="clear" w:color="auto" w:fill="FFBF8F"/>
+            <w:shd w:val="clear" w:color="auto" w:fill="FFBF90"/>
             <w:vAlign w:val="center"/>
             <w:hideMark/>
           </w:tcPr>
@@ -5337,7 +5337,7 @@
                 <w:b/>
                 <w:bCs/>
               </w:rPr>
-              <w:t>{Finding-Likelihood-1}</w:t>
+              <w:t>M</w:t>
             </w:r>
           </w:p>
         </w:tc>
@@ -5350,7 +5350,7 @@
               <w:bottom w:val="single" w:sz="4" w:space="0" w:color="auto"/>
               <w:right w:val="single" w:sz="4" w:space="0" w:color="auto"/>
             </w:tcBorders>
-            <w:shd w:val="clear" w:color="auto" w:fill="FF0000"/>
+            <w:shd w:val="clear" w:color="auto" w:fill="FFFF00"/>
             <w:vAlign w:val="center"/>
             <w:hideMark/>
           </w:tcPr>
@@ -5369,23 +5369,7 @@
                 <w:b/>
                 <w:bCs/>
               </w:rPr>
-              <w:t>{Finding-</w:t>
-            </w:r>
-            <w:r>
-              <w:rPr>
-                <w:rFonts w:asciiTheme="minorHAnsi" w:hAnsiTheme="minorHAnsi" w:cstheme="minorHAnsi"/>
-                <w:b/>
-                <w:bCs/>
-              </w:rPr>
-              <w:t>Impact</w:t>
-            </w:r>
-            <w:r>
-              <w:rPr>
-                <w:rFonts w:asciiTheme="minorHAnsi" w:hAnsiTheme="minorHAnsi" w:cstheme="minorHAnsi"/>
-                <w:b/>
-                <w:bCs/>
-              </w:rPr>
-              <w:t>-1}</w:t>
+              <w:t>L</w:t>
             </w:r>
           </w:p>
         </w:tc>
@@ -5398,7 +5382,7 @@
               <w:bottom w:val="single" w:sz="4" w:space="0" w:color="auto"/>
               <w:right w:val="single" w:sz="8" w:space="0" w:color="auto"/>
             </w:tcBorders>
-            <w:shd w:val="clear" w:color="auto" w:fill="FFC000"/>
+            <w:shd w:val="clear" w:color="auto" w:fill="FF0001"/>
             <w:vAlign w:val="center"/>
             <w:hideMark/>
           </w:tcPr>
@@ -5417,23 +5401,3493 @@
                 <w:b/>
                 <w:bCs/>
               </w:rPr>
-              <w:t>{Finding-</w:t>
-            </w:r>
-            <w:r>
+              <w:t>VH</w:t>
+            </w:r>
+          </w:p>
+        </w:tc>
+      </w:tr>
+      <w:tr>
+        <w:trPr>
+          <w:trHeight w:val="315"/>
+        </w:trPr>
+        <w:tc>
+          <w:tcPr>
+            <w:tcW w:w="853" w:type="pct"/>
+            <w:tcBorders>
+              <w:top w:val="single" w:sz="4" w:space="0" w:color="auto"/>
+              <w:left w:val="single" w:sz="8" w:space="0" w:color="auto"/>
+              <w:bottom w:val="single" w:sz="4" w:space="0" w:color="auto"/>
+              <w:right w:val="single" w:sz="4" w:space="0" w:color="auto"/>
+            </w:tcBorders>
+            <w:shd w:val="clear" w:color="000000" w:fill="D9D9D9"/>
+            <w:noWrap/>
+            <w:vAlign w:val="center"/>
+            <w:hideMark/>
+          </w:tcPr>
+          <w:p>
+            <w:pPr>
+              <w:jc w:val="center"/>
               <w:rPr>
                 <w:rFonts w:asciiTheme="minorHAnsi" w:hAnsiTheme="minorHAnsi" w:cstheme="minorHAnsi"/>
                 <w:b/>
                 <w:bCs/>
               </w:rPr>
-              <w:t>Risk</w:t>
-            </w:r>
+            </w:pPr>
             <w:r>
               <w:rPr>
                 <w:rFonts w:asciiTheme="minorHAnsi" w:hAnsiTheme="minorHAnsi" w:cstheme="minorHAnsi"/>
                 <w:b/>
                 <w:bCs/>
               </w:rPr>
-              <w:t>-1}</w:t>
+              <w:t>1</w:t>
+            </w:r>
+          </w:p>
+        </w:tc>
+        <w:tc>
+          <w:tcPr>
+            <w:tcW w:w="1783" w:type="pct"/>
+            <w:tcBorders>
+              <w:top w:val="single" w:sz="4" w:space="0" w:color="auto"/>
+              <w:left w:val="nil"/>
+              <w:bottom w:val="single" w:sz="4" w:space="0" w:color="auto"/>
+              <w:right w:val="single" w:sz="4" w:space="0" w:color="auto"/>
+            </w:tcBorders>
+            <w:shd w:val="clear" w:color="000000" w:fill="D9D9D9"/>
+            <w:vAlign w:val="center"/>
+            <w:hideMark/>
+          </w:tcPr>
+          <w:p>
+            <w:pPr>
+              <w:jc w:val="center"/>
+              <w:rPr>
+                <w:rFonts w:asciiTheme="minorHAnsi" w:eastAsia="Times New Roman" w:hAnsiTheme="minorHAnsi" w:cstheme="minorHAnsi"/>
+                <w:b/>
+                <w:bCs/>
+              </w:rPr>
+            </w:pPr>
+            <w:r>
+              <w:rPr>
+                <w:rFonts w:asciiTheme="minorHAnsi" w:eastAsia="Times New Roman" w:hAnsiTheme="minorHAnsi" w:cstheme="minorHAnsi"/>
+                <w:b/>
+                <w:bCs/>
+              </w:rPr>
+              <w:t>This is a test</w:t>
+            </w:r>
+          </w:p>
+        </w:tc>
+        <w:tc>
+          <w:tcPr>
+            <w:tcW w:w="887" w:type="pct"/>
+            <w:tcBorders>
+              <w:top w:val="single" w:sz="4" w:space="0" w:color="auto"/>
+              <w:left w:val="single" w:sz="4" w:space="0" w:color="auto"/>
+              <w:bottom w:val="single" w:sz="4" w:space="0" w:color="auto"/>
+              <w:right w:val="single" w:sz="4" w:space="0" w:color="auto"/>
+            </w:tcBorders>
+            <w:shd w:val="clear" w:color="auto" w:fill="FF0001"/>
+            <w:vAlign w:val="center"/>
+            <w:hideMark/>
+          </w:tcPr>
+          <w:p>
+            <w:pPr>
+              <w:jc w:val="center"/>
+              <w:rPr>
+                <w:rFonts w:asciiTheme="minorHAnsi" w:hAnsiTheme="minorHAnsi" w:cstheme="minorHAnsi"/>
+                <w:b/>
+                <w:bCs/>
+              </w:rPr>
+            </w:pPr>
+            <w:r>
+              <w:rPr>
+                <w:rFonts w:asciiTheme="minorHAnsi" w:hAnsiTheme="minorHAnsi" w:cstheme="minorHAnsi"/>
+                <w:b/>
+                <w:bCs/>
+              </w:rPr>
+              <w:t>VH</w:t>
+            </w:r>
+          </w:p>
+        </w:tc>
+        <w:tc>
+          <w:tcPr>
+            <w:tcW w:w="887" w:type="pct"/>
+            <w:tcBorders>
+              <w:top w:val="single" w:sz="4" w:space="0" w:color="auto"/>
+              <w:left w:val="single" w:sz="4" w:space="0" w:color="auto"/>
+              <w:bottom w:val="single" w:sz="4" w:space="0" w:color="auto"/>
+              <w:right w:val="single" w:sz="4" w:space="0" w:color="auto"/>
+            </w:tcBorders>
+            <w:shd w:val="clear" w:color="auto" w:fill="0070C0"/>
+            <w:vAlign w:val="center"/>
+            <w:hideMark/>
+          </w:tcPr>
+          <w:p>
+            <w:pPr>
+              <w:jc w:val="center"/>
+              <w:rPr>
+                <w:rFonts w:asciiTheme="minorHAnsi" w:hAnsiTheme="minorHAnsi" w:cstheme="minorHAnsi"/>
+                <w:b/>
+                <w:bCs/>
+              </w:rPr>
+            </w:pPr>
+            <w:r>
+              <w:rPr>
+                <w:rFonts w:asciiTheme="minorHAnsi" w:hAnsiTheme="minorHAnsi" w:cstheme="minorHAnsi"/>
+                <w:b/>
+                <w:bCs/>
+              </w:rPr>
+              <w:t>INFO</w:t>
+            </w:r>
+          </w:p>
+        </w:tc>
+        <w:tc>
+          <w:tcPr>
+            <w:tcW w:w="589" w:type="pct"/>
+            <w:tcBorders>
+              <w:top w:val="single" w:sz="4" w:space="0" w:color="auto"/>
+              <w:left w:val="single" w:sz="4" w:space="0" w:color="auto"/>
+              <w:bottom w:val="single" w:sz="4" w:space="0" w:color="auto"/>
+              <w:right w:val="single" w:sz="8" w:space="0" w:color="auto"/>
+            </w:tcBorders>
+            <w:shd w:val="clear" w:color="auto" w:fill="FFBF90"/>
+            <w:vAlign w:val="center"/>
+            <w:hideMark/>
+          </w:tcPr>
+          <w:p>
+            <w:pPr>
+              <w:jc w:val="center"/>
+              <w:rPr>
+                <w:rFonts w:asciiTheme="minorHAnsi" w:hAnsiTheme="minorHAnsi" w:cstheme="minorHAnsi"/>
+                <w:b/>
+                <w:bCs/>
+              </w:rPr>
+            </w:pPr>
+            <w:r>
+              <w:rPr>
+                <w:rFonts w:asciiTheme="minorHAnsi" w:hAnsiTheme="minorHAnsi" w:cstheme="minorHAnsi"/>
+                <w:b/>
+                <w:bCs/>
+              </w:rPr>
+              <w:t>M</w:t>
+            </w:r>
+          </w:p>
+        </w:tc>
+      </w:tr>
+      <w:tr>
+        <w:trPr>
+          <w:trHeight w:val="315"/>
+        </w:trPr>
+        <w:tc>
+          <w:tcPr>
+            <w:tcW w:w="853" w:type="pct"/>
+            <w:tcBorders>
+              <w:top w:val="single" w:sz="4" w:space="0" w:color="auto"/>
+              <w:left w:val="single" w:sz="8" w:space="0" w:color="auto"/>
+              <w:bottom w:val="single" w:sz="4" w:space="0" w:color="auto"/>
+              <w:right w:val="single" w:sz="4" w:space="0" w:color="auto"/>
+            </w:tcBorders>
+            <w:shd w:val="clear" w:color="000000" w:fill="D9D9D9"/>
+            <w:noWrap/>
+            <w:vAlign w:val="center"/>
+            <w:hideMark/>
+          </w:tcPr>
+          <w:p>
+            <w:pPr>
+              <w:jc w:val="center"/>
+              <w:rPr>
+                <w:rFonts w:asciiTheme="minorHAnsi" w:hAnsiTheme="minorHAnsi" w:cstheme="minorHAnsi"/>
+                <w:b/>
+                <w:bCs/>
+              </w:rPr>
+            </w:pPr>
+            <w:r>
+              <w:rPr>
+                <w:rFonts w:asciiTheme="minorHAnsi" w:hAnsiTheme="minorHAnsi" w:cstheme="minorHAnsi"/>
+                <w:b/>
+                <w:bCs/>
+              </w:rPr>
+              <w:t>1</w:t>
+            </w:r>
+          </w:p>
+        </w:tc>
+        <w:tc>
+          <w:tcPr>
+            <w:tcW w:w="1783" w:type="pct"/>
+            <w:tcBorders>
+              <w:top w:val="single" w:sz="4" w:space="0" w:color="auto"/>
+              <w:left w:val="nil"/>
+              <w:bottom w:val="single" w:sz="4" w:space="0" w:color="auto"/>
+              <w:right w:val="single" w:sz="4" w:space="0" w:color="auto"/>
+            </w:tcBorders>
+            <w:shd w:val="clear" w:color="000000" w:fill="D9D9D9"/>
+            <w:vAlign w:val="center"/>
+            <w:hideMark/>
+          </w:tcPr>
+          <w:p>
+            <w:pPr>
+              <w:jc w:val="center"/>
+              <w:rPr>
+                <w:rFonts w:asciiTheme="minorHAnsi" w:eastAsia="Times New Roman" w:hAnsiTheme="minorHAnsi" w:cstheme="minorHAnsi"/>
+                <w:b/>
+                <w:bCs/>
+              </w:rPr>
+            </w:pPr>
+            <w:r>
+              <w:rPr>
+                <w:rFonts w:asciiTheme="minorHAnsi" w:eastAsia="Times New Roman" w:hAnsiTheme="minorHAnsi" w:cstheme="minorHAnsi"/>
+                <w:b/>
+                <w:bCs/>
+              </w:rPr>
+              <w:t>This is a test</w:t>
+            </w:r>
+          </w:p>
+        </w:tc>
+        <w:tc>
+          <w:tcPr>
+            <w:tcW w:w="887" w:type="pct"/>
+            <w:tcBorders>
+              <w:top w:val="single" w:sz="4" w:space="0" w:color="auto"/>
+              <w:left w:val="single" w:sz="4" w:space="0" w:color="auto"/>
+              <w:bottom w:val="single" w:sz="4" w:space="0" w:color="auto"/>
+              <w:right w:val="single" w:sz="4" w:space="0" w:color="auto"/>
+            </w:tcBorders>
+            <w:shd w:val="clear" w:color="auto" w:fill="92D050"/>
+            <w:vAlign w:val="center"/>
+            <w:hideMark/>
+          </w:tcPr>
+          <w:p>
+            <w:pPr>
+              <w:jc w:val="center"/>
+              <w:rPr>
+                <w:rFonts w:asciiTheme="minorHAnsi" w:hAnsiTheme="minorHAnsi" w:cstheme="minorHAnsi"/>
+                <w:b/>
+                <w:bCs/>
+              </w:rPr>
+            </w:pPr>
+            <w:r>
+              <w:rPr>
+                <w:rFonts w:asciiTheme="minorHAnsi" w:hAnsiTheme="minorHAnsi" w:cstheme="minorHAnsi"/>
+                <w:b/>
+                <w:bCs/>
+              </w:rPr>
+              <w:t>VL</w:t>
+            </w:r>
+          </w:p>
+        </w:tc>
+        <w:tc>
+          <w:tcPr>
+            <w:tcW w:w="887" w:type="pct"/>
+            <w:tcBorders>
+              <w:top w:val="single" w:sz="4" w:space="0" w:color="auto"/>
+              <w:left w:val="single" w:sz="4" w:space="0" w:color="auto"/>
+              <w:bottom w:val="single" w:sz="4" w:space="0" w:color="auto"/>
+              <w:right w:val="single" w:sz="4" w:space="0" w:color="auto"/>
+            </w:tcBorders>
+            <w:shd w:val="clear" w:color="auto" w:fill="FFC001"/>
+            <w:vAlign w:val="center"/>
+            <w:hideMark/>
+          </w:tcPr>
+          <w:p>
+            <w:pPr>
+              <w:jc w:val="center"/>
+              <w:rPr>
+                <w:rFonts w:asciiTheme="minorHAnsi" w:hAnsiTheme="minorHAnsi" w:cstheme="minorHAnsi"/>
+                <w:b/>
+                <w:bCs/>
+              </w:rPr>
+            </w:pPr>
+            <w:r>
+              <w:rPr>
+                <w:rFonts w:asciiTheme="minorHAnsi" w:hAnsiTheme="minorHAnsi" w:cstheme="minorHAnsi"/>
+                <w:b/>
+                <w:bCs/>
+              </w:rPr>
+              <w:t>H</w:t>
+            </w:r>
+          </w:p>
+        </w:tc>
+        <w:tc>
+          <w:tcPr>
+            <w:tcW w:w="589" w:type="pct"/>
+            <w:tcBorders>
+              <w:top w:val="single" w:sz="4" w:space="0" w:color="auto"/>
+              <w:left w:val="single" w:sz="4" w:space="0" w:color="auto"/>
+              <w:bottom w:val="single" w:sz="4" w:space="0" w:color="auto"/>
+              <w:right w:val="single" w:sz="8" w:space="0" w:color="auto"/>
+            </w:tcBorders>
+            <w:shd w:val="clear" w:color="auto" w:fill="FFBF90"/>
+            <w:vAlign w:val="center"/>
+            <w:hideMark/>
+          </w:tcPr>
+          <w:p>
+            <w:pPr>
+              <w:jc w:val="center"/>
+              <w:rPr>
+                <w:rFonts w:asciiTheme="minorHAnsi" w:hAnsiTheme="minorHAnsi" w:cstheme="minorHAnsi"/>
+                <w:b/>
+                <w:bCs/>
+              </w:rPr>
+            </w:pPr>
+            <w:r>
+              <w:rPr>
+                <w:rFonts w:asciiTheme="minorHAnsi" w:hAnsiTheme="minorHAnsi" w:cstheme="minorHAnsi"/>
+                <w:b/>
+                <w:bCs/>
+              </w:rPr>
+              <w:t>M</w:t>
+            </w:r>
+          </w:p>
+        </w:tc>
+      </w:tr>
+      <w:tr>
+        <w:trPr>
+          <w:trHeight w:val="315"/>
+        </w:trPr>
+        <w:tc>
+          <w:tcPr>
+            <w:tcW w:w="853" w:type="pct"/>
+            <w:tcBorders>
+              <w:top w:val="single" w:sz="4" w:space="0" w:color="auto"/>
+              <w:left w:val="single" w:sz="8" w:space="0" w:color="auto"/>
+              <w:bottom w:val="single" w:sz="4" w:space="0" w:color="auto"/>
+              <w:right w:val="single" w:sz="4" w:space="0" w:color="auto"/>
+            </w:tcBorders>
+            <w:shd w:val="clear" w:color="000000" w:fill="D9D9D9"/>
+            <w:noWrap/>
+            <w:vAlign w:val="center"/>
+            <w:hideMark/>
+          </w:tcPr>
+          <w:p>
+            <w:pPr>
+              <w:jc w:val="center"/>
+              <w:rPr>
+                <w:rFonts w:asciiTheme="minorHAnsi" w:hAnsiTheme="minorHAnsi" w:cstheme="minorHAnsi"/>
+                <w:b/>
+                <w:bCs/>
+              </w:rPr>
+            </w:pPr>
+            <w:r>
+              <w:rPr>
+                <w:rFonts w:asciiTheme="minorHAnsi" w:hAnsiTheme="minorHAnsi" w:cstheme="minorHAnsi"/>
+                <w:b/>
+                <w:bCs/>
+              </w:rPr>
+              <w:t>1</w:t>
+            </w:r>
+          </w:p>
+        </w:tc>
+        <w:tc>
+          <w:tcPr>
+            <w:tcW w:w="1783" w:type="pct"/>
+            <w:tcBorders>
+              <w:top w:val="single" w:sz="4" w:space="0" w:color="auto"/>
+              <w:left w:val="nil"/>
+              <w:bottom w:val="single" w:sz="4" w:space="0" w:color="auto"/>
+              <w:right w:val="single" w:sz="4" w:space="0" w:color="auto"/>
+            </w:tcBorders>
+            <w:shd w:val="clear" w:color="000000" w:fill="D9D9D9"/>
+            <w:vAlign w:val="center"/>
+            <w:hideMark/>
+          </w:tcPr>
+          <w:p>
+            <w:pPr>
+              <w:jc w:val="center"/>
+              <w:rPr>
+                <w:rFonts w:asciiTheme="minorHAnsi" w:eastAsia="Times New Roman" w:hAnsiTheme="minorHAnsi" w:cstheme="minorHAnsi"/>
+                <w:b/>
+                <w:bCs/>
+              </w:rPr>
+            </w:pPr>
+            <w:r>
+              <w:rPr>
+                <w:rFonts w:asciiTheme="minorHAnsi" w:eastAsia="Times New Roman" w:hAnsiTheme="minorHAnsi" w:cstheme="minorHAnsi"/>
+                <w:b/>
+                <w:bCs/>
+              </w:rPr>
+              <w:t>This is a test</w:t>
+            </w:r>
+          </w:p>
+        </w:tc>
+        <w:tc>
+          <w:tcPr>
+            <w:tcW w:w="887" w:type="pct"/>
+            <w:tcBorders>
+              <w:top w:val="single" w:sz="4" w:space="0" w:color="auto"/>
+              <w:left w:val="single" w:sz="4" w:space="0" w:color="auto"/>
+              <w:bottom w:val="single" w:sz="4" w:space="0" w:color="auto"/>
+              <w:right w:val="single" w:sz="4" w:space="0" w:color="auto"/>
+            </w:tcBorders>
+            <w:shd w:val="clear" w:color="auto" w:fill="92D050"/>
+            <w:vAlign w:val="center"/>
+            <w:hideMark/>
+          </w:tcPr>
+          <w:p>
+            <w:pPr>
+              <w:jc w:val="center"/>
+              <w:rPr>
+                <w:rFonts w:asciiTheme="minorHAnsi" w:hAnsiTheme="minorHAnsi" w:cstheme="minorHAnsi"/>
+                <w:b/>
+                <w:bCs/>
+              </w:rPr>
+            </w:pPr>
+            <w:r>
+              <w:rPr>
+                <w:rFonts w:asciiTheme="minorHAnsi" w:hAnsiTheme="minorHAnsi" w:cstheme="minorHAnsi"/>
+                <w:b/>
+                <w:bCs/>
+              </w:rPr>
+              <w:t>VL</w:t>
+            </w:r>
+          </w:p>
+        </w:tc>
+        <w:tc>
+          <w:tcPr>
+            <w:tcW w:w="887" w:type="pct"/>
+            <w:tcBorders>
+              <w:top w:val="single" w:sz="4" w:space="0" w:color="auto"/>
+              <w:left w:val="single" w:sz="4" w:space="0" w:color="auto"/>
+              <w:bottom w:val="single" w:sz="4" w:space="0" w:color="auto"/>
+              <w:right w:val="single" w:sz="4" w:space="0" w:color="auto"/>
+            </w:tcBorders>
+            <w:shd w:val="clear" w:color="auto" w:fill="FFC001"/>
+            <w:vAlign w:val="center"/>
+            <w:hideMark/>
+          </w:tcPr>
+          <w:p>
+            <w:pPr>
+              <w:jc w:val="center"/>
+              <w:rPr>
+                <w:rFonts w:asciiTheme="minorHAnsi" w:hAnsiTheme="minorHAnsi" w:cstheme="minorHAnsi"/>
+                <w:b/>
+                <w:bCs/>
+              </w:rPr>
+            </w:pPr>
+            <w:r>
+              <w:rPr>
+                <w:rFonts w:asciiTheme="minorHAnsi" w:hAnsiTheme="minorHAnsi" w:cstheme="minorHAnsi"/>
+                <w:b/>
+                <w:bCs/>
+              </w:rPr>
+              <w:t>H</w:t>
+            </w:r>
+          </w:p>
+        </w:tc>
+        <w:tc>
+          <w:tcPr>
+            <w:tcW w:w="589" w:type="pct"/>
+            <w:tcBorders>
+              <w:top w:val="single" w:sz="4" w:space="0" w:color="auto"/>
+              <w:left w:val="single" w:sz="4" w:space="0" w:color="auto"/>
+              <w:bottom w:val="single" w:sz="4" w:space="0" w:color="auto"/>
+              <w:right w:val="single" w:sz="8" w:space="0" w:color="auto"/>
+            </w:tcBorders>
+            <w:shd w:val="clear" w:color="auto" w:fill="FFBF90"/>
+            <w:vAlign w:val="center"/>
+            <w:hideMark/>
+          </w:tcPr>
+          <w:p>
+            <w:pPr>
+              <w:jc w:val="center"/>
+              <w:rPr>
+                <w:rFonts w:asciiTheme="minorHAnsi" w:hAnsiTheme="minorHAnsi" w:cstheme="minorHAnsi"/>
+                <w:b/>
+                <w:bCs/>
+              </w:rPr>
+            </w:pPr>
+            <w:r>
+              <w:rPr>
+                <w:rFonts w:asciiTheme="minorHAnsi" w:hAnsiTheme="minorHAnsi" w:cstheme="minorHAnsi"/>
+                <w:b/>
+                <w:bCs/>
+              </w:rPr>
+              <w:t>M</w:t>
+            </w:r>
+          </w:p>
+        </w:tc>
+      </w:tr>
+      <w:tr>
+        <w:trPr>
+          <w:trHeight w:val="315"/>
+        </w:trPr>
+        <w:tc>
+          <w:tcPr>
+            <w:tcW w:w="853" w:type="pct"/>
+            <w:tcBorders>
+              <w:top w:val="single" w:sz="4" w:space="0" w:color="auto"/>
+              <w:left w:val="single" w:sz="8" w:space="0" w:color="auto"/>
+              <w:bottom w:val="single" w:sz="4" w:space="0" w:color="auto"/>
+              <w:right w:val="single" w:sz="4" w:space="0" w:color="auto"/>
+            </w:tcBorders>
+            <w:shd w:val="clear" w:color="000000" w:fill="D9D9D9"/>
+            <w:noWrap/>
+            <w:vAlign w:val="center"/>
+            <w:hideMark/>
+          </w:tcPr>
+          <w:p>
+            <w:pPr>
+              <w:jc w:val="center"/>
+              <w:rPr>
+                <w:rFonts w:asciiTheme="minorHAnsi" w:hAnsiTheme="minorHAnsi" w:cstheme="minorHAnsi"/>
+                <w:b/>
+                <w:bCs/>
+              </w:rPr>
+            </w:pPr>
+            <w:r>
+              <w:rPr>
+                <w:rFonts w:asciiTheme="minorHAnsi" w:hAnsiTheme="minorHAnsi" w:cstheme="minorHAnsi"/>
+                <w:b/>
+                <w:bCs/>
+              </w:rPr>
+              <w:t>1</w:t>
+            </w:r>
+          </w:p>
+        </w:tc>
+        <w:tc>
+          <w:tcPr>
+            <w:tcW w:w="1783" w:type="pct"/>
+            <w:tcBorders>
+              <w:top w:val="single" w:sz="4" w:space="0" w:color="auto"/>
+              <w:left w:val="nil"/>
+              <w:bottom w:val="single" w:sz="4" w:space="0" w:color="auto"/>
+              <w:right w:val="single" w:sz="4" w:space="0" w:color="auto"/>
+            </w:tcBorders>
+            <w:shd w:val="clear" w:color="000000" w:fill="D9D9D9"/>
+            <w:vAlign w:val="center"/>
+            <w:hideMark/>
+          </w:tcPr>
+          <w:p>
+            <w:pPr>
+              <w:jc w:val="center"/>
+              <w:rPr>
+                <w:rFonts w:asciiTheme="minorHAnsi" w:eastAsia="Times New Roman" w:hAnsiTheme="minorHAnsi" w:cstheme="minorHAnsi"/>
+                <w:b/>
+                <w:bCs/>
+              </w:rPr>
+            </w:pPr>
+            <w:r>
+              <w:rPr>
+                <w:rFonts w:asciiTheme="minorHAnsi" w:eastAsia="Times New Roman" w:hAnsiTheme="minorHAnsi" w:cstheme="minorHAnsi"/>
+                <w:b/>
+                <w:bCs/>
+              </w:rPr>
+              <w:t>This is a test</w:t>
+            </w:r>
+          </w:p>
+        </w:tc>
+        <w:tc>
+          <w:tcPr>
+            <w:tcW w:w="887" w:type="pct"/>
+            <w:tcBorders>
+              <w:top w:val="single" w:sz="4" w:space="0" w:color="auto"/>
+              <w:left w:val="single" w:sz="4" w:space="0" w:color="auto"/>
+              <w:bottom w:val="single" w:sz="4" w:space="0" w:color="auto"/>
+              <w:right w:val="single" w:sz="4" w:space="0" w:color="auto"/>
+            </w:tcBorders>
+            <w:shd w:val="clear" w:color="auto" w:fill="92D050"/>
+            <w:vAlign w:val="center"/>
+            <w:hideMark/>
+          </w:tcPr>
+          <w:p>
+            <w:pPr>
+              <w:jc w:val="center"/>
+              <w:rPr>
+                <w:rFonts w:asciiTheme="minorHAnsi" w:hAnsiTheme="minorHAnsi" w:cstheme="minorHAnsi"/>
+                <w:b/>
+                <w:bCs/>
+              </w:rPr>
+            </w:pPr>
+            <w:r>
+              <w:rPr>
+                <w:rFonts w:asciiTheme="minorHAnsi" w:hAnsiTheme="minorHAnsi" w:cstheme="minorHAnsi"/>
+                <w:b/>
+                <w:bCs/>
+              </w:rPr>
+              <w:t>VL</w:t>
+            </w:r>
+          </w:p>
+        </w:tc>
+        <w:tc>
+          <w:tcPr>
+            <w:tcW w:w="887" w:type="pct"/>
+            <w:tcBorders>
+              <w:top w:val="single" w:sz="4" w:space="0" w:color="auto"/>
+              <w:left w:val="single" w:sz="4" w:space="0" w:color="auto"/>
+              <w:bottom w:val="single" w:sz="4" w:space="0" w:color="auto"/>
+              <w:right w:val="single" w:sz="4" w:space="0" w:color="auto"/>
+            </w:tcBorders>
+            <w:shd w:val="clear" w:color="auto" w:fill="FFC001"/>
+            <w:vAlign w:val="center"/>
+            <w:hideMark/>
+          </w:tcPr>
+          <w:p>
+            <w:pPr>
+              <w:jc w:val="center"/>
+              <w:rPr>
+                <w:rFonts w:asciiTheme="minorHAnsi" w:hAnsiTheme="minorHAnsi" w:cstheme="minorHAnsi"/>
+                <w:b/>
+                <w:bCs/>
+              </w:rPr>
+            </w:pPr>
+            <w:r>
+              <w:rPr>
+                <w:rFonts w:asciiTheme="minorHAnsi" w:hAnsiTheme="minorHAnsi" w:cstheme="minorHAnsi"/>
+                <w:b/>
+                <w:bCs/>
+              </w:rPr>
+              <w:t>H</w:t>
+            </w:r>
+          </w:p>
+        </w:tc>
+        <w:tc>
+          <w:tcPr>
+            <w:tcW w:w="589" w:type="pct"/>
+            <w:tcBorders>
+              <w:top w:val="single" w:sz="4" w:space="0" w:color="auto"/>
+              <w:left w:val="single" w:sz="4" w:space="0" w:color="auto"/>
+              <w:bottom w:val="single" w:sz="4" w:space="0" w:color="auto"/>
+              <w:right w:val="single" w:sz="8" w:space="0" w:color="auto"/>
+            </w:tcBorders>
+            <w:shd w:val="clear" w:color="auto" w:fill="FFBF90"/>
+            <w:vAlign w:val="center"/>
+            <w:hideMark/>
+          </w:tcPr>
+          <w:p>
+            <w:pPr>
+              <w:jc w:val="center"/>
+              <w:rPr>
+                <w:rFonts w:asciiTheme="minorHAnsi" w:hAnsiTheme="minorHAnsi" w:cstheme="minorHAnsi"/>
+                <w:b/>
+                <w:bCs/>
+              </w:rPr>
+            </w:pPr>
+            <w:r>
+              <w:rPr>
+                <w:rFonts w:asciiTheme="minorHAnsi" w:hAnsiTheme="minorHAnsi" w:cstheme="minorHAnsi"/>
+                <w:b/>
+                <w:bCs/>
+              </w:rPr>
+              <w:t>M</w:t>
+            </w:r>
+          </w:p>
+        </w:tc>
+      </w:tr>
+      <w:tr>
+        <w:trPr>
+          <w:trHeight w:val="315"/>
+        </w:trPr>
+        <w:tc>
+          <w:tcPr>
+            <w:tcW w:w="853" w:type="pct"/>
+            <w:tcBorders>
+              <w:top w:val="single" w:sz="4" w:space="0" w:color="auto"/>
+              <w:left w:val="single" w:sz="8" w:space="0" w:color="auto"/>
+              <w:bottom w:val="single" w:sz="4" w:space="0" w:color="auto"/>
+              <w:right w:val="single" w:sz="4" w:space="0" w:color="auto"/>
+            </w:tcBorders>
+            <w:shd w:val="clear" w:color="000000" w:fill="D9D9D9"/>
+            <w:noWrap/>
+            <w:vAlign w:val="center"/>
+            <w:hideMark/>
+          </w:tcPr>
+          <w:p>
+            <w:pPr>
+              <w:jc w:val="center"/>
+              <w:rPr>
+                <w:rFonts w:asciiTheme="minorHAnsi" w:hAnsiTheme="minorHAnsi" w:cstheme="minorHAnsi"/>
+                <w:b/>
+                <w:bCs/>
+              </w:rPr>
+            </w:pPr>
+            <w:r>
+              <w:rPr>
+                <w:rFonts w:asciiTheme="minorHAnsi" w:hAnsiTheme="minorHAnsi" w:cstheme="minorHAnsi"/>
+                <w:b/>
+                <w:bCs/>
+              </w:rPr>
+              <w:t>1</w:t>
+            </w:r>
+          </w:p>
+        </w:tc>
+        <w:tc>
+          <w:tcPr>
+            <w:tcW w:w="1783" w:type="pct"/>
+            <w:tcBorders>
+              <w:top w:val="single" w:sz="4" w:space="0" w:color="auto"/>
+              <w:left w:val="nil"/>
+              <w:bottom w:val="single" w:sz="4" w:space="0" w:color="auto"/>
+              <w:right w:val="single" w:sz="4" w:space="0" w:color="auto"/>
+            </w:tcBorders>
+            <w:shd w:val="clear" w:color="000000" w:fill="D9D9D9"/>
+            <w:vAlign w:val="center"/>
+            <w:hideMark/>
+          </w:tcPr>
+          <w:p>
+            <w:pPr>
+              <w:jc w:val="center"/>
+              <w:rPr>
+                <w:rFonts w:asciiTheme="minorHAnsi" w:eastAsia="Times New Roman" w:hAnsiTheme="minorHAnsi" w:cstheme="minorHAnsi"/>
+                <w:b/>
+                <w:bCs/>
+              </w:rPr>
+            </w:pPr>
+            <w:r>
+              <w:rPr>
+                <w:rFonts w:asciiTheme="minorHAnsi" w:eastAsia="Times New Roman" w:hAnsiTheme="minorHAnsi" w:cstheme="minorHAnsi"/>
+                <w:b/>
+                <w:bCs/>
+              </w:rPr>
+              <w:t>This is a test</w:t>
+            </w:r>
+          </w:p>
+        </w:tc>
+        <w:tc>
+          <w:tcPr>
+            <w:tcW w:w="887" w:type="pct"/>
+            <w:tcBorders>
+              <w:top w:val="single" w:sz="4" w:space="0" w:color="auto"/>
+              <w:left w:val="single" w:sz="4" w:space="0" w:color="auto"/>
+              <w:bottom w:val="single" w:sz="4" w:space="0" w:color="auto"/>
+              <w:right w:val="single" w:sz="4" w:space="0" w:color="auto"/>
+            </w:tcBorders>
+            <w:shd w:val="clear" w:color="auto" w:fill="92D050"/>
+            <w:vAlign w:val="center"/>
+            <w:hideMark/>
+          </w:tcPr>
+          <w:p>
+            <w:pPr>
+              <w:jc w:val="center"/>
+              <w:rPr>
+                <w:rFonts w:asciiTheme="minorHAnsi" w:hAnsiTheme="minorHAnsi" w:cstheme="minorHAnsi"/>
+                <w:b/>
+                <w:bCs/>
+              </w:rPr>
+            </w:pPr>
+            <w:r>
+              <w:rPr>
+                <w:rFonts w:asciiTheme="minorHAnsi" w:hAnsiTheme="minorHAnsi" w:cstheme="minorHAnsi"/>
+                <w:b/>
+                <w:bCs/>
+              </w:rPr>
+              <w:t>VL</w:t>
+            </w:r>
+          </w:p>
+        </w:tc>
+        <w:tc>
+          <w:tcPr>
+            <w:tcW w:w="887" w:type="pct"/>
+            <w:tcBorders>
+              <w:top w:val="single" w:sz="4" w:space="0" w:color="auto"/>
+              <w:left w:val="single" w:sz="4" w:space="0" w:color="auto"/>
+              <w:bottom w:val="single" w:sz="4" w:space="0" w:color="auto"/>
+              <w:right w:val="single" w:sz="4" w:space="0" w:color="auto"/>
+            </w:tcBorders>
+            <w:shd w:val="clear" w:color="auto" w:fill="FFC001"/>
+            <w:vAlign w:val="center"/>
+            <w:hideMark/>
+          </w:tcPr>
+          <w:p>
+            <w:pPr>
+              <w:jc w:val="center"/>
+              <w:rPr>
+                <w:rFonts w:asciiTheme="minorHAnsi" w:hAnsiTheme="minorHAnsi" w:cstheme="minorHAnsi"/>
+                <w:b/>
+                <w:bCs/>
+              </w:rPr>
+            </w:pPr>
+            <w:r>
+              <w:rPr>
+                <w:rFonts w:asciiTheme="minorHAnsi" w:hAnsiTheme="minorHAnsi" w:cstheme="minorHAnsi"/>
+                <w:b/>
+                <w:bCs/>
+              </w:rPr>
+              <w:t>H</w:t>
+            </w:r>
+          </w:p>
+        </w:tc>
+        <w:tc>
+          <w:tcPr>
+            <w:tcW w:w="589" w:type="pct"/>
+            <w:tcBorders>
+              <w:top w:val="single" w:sz="4" w:space="0" w:color="auto"/>
+              <w:left w:val="single" w:sz="4" w:space="0" w:color="auto"/>
+              <w:bottom w:val="single" w:sz="4" w:space="0" w:color="auto"/>
+              <w:right w:val="single" w:sz="8" w:space="0" w:color="auto"/>
+            </w:tcBorders>
+            <w:shd w:val="clear" w:color="auto" w:fill="FFBF90"/>
+            <w:vAlign w:val="center"/>
+            <w:hideMark/>
+          </w:tcPr>
+          <w:p>
+            <w:pPr>
+              <w:jc w:val="center"/>
+              <w:rPr>
+                <w:rFonts w:asciiTheme="minorHAnsi" w:hAnsiTheme="minorHAnsi" w:cstheme="minorHAnsi"/>
+                <w:b/>
+                <w:bCs/>
+              </w:rPr>
+            </w:pPr>
+            <w:r>
+              <w:rPr>
+                <w:rFonts w:asciiTheme="minorHAnsi" w:hAnsiTheme="minorHAnsi" w:cstheme="minorHAnsi"/>
+                <w:b/>
+                <w:bCs/>
+              </w:rPr>
+              <w:t>M</w:t>
+            </w:r>
+          </w:p>
+        </w:tc>
+      </w:tr>
+      <w:tr>
+        <w:trPr>
+          <w:trHeight w:val="315"/>
+        </w:trPr>
+        <w:tc>
+          <w:tcPr>
+            <w:tcW w:w="853" w:type="pct"/>
+            <w:tcBorders>
+              <w:top w:val="single" w:sz="4" w:space="0" w:color="auto"/>
+              <w:left w:val="single" w:sz="8" w:space="0" w:color="auto"/>
+              <w:bottom w:val="single" w:sz="4" w:space="0" w:color="auto"/>
+              <w:right w:val="single" w:sz="4" w:space="0" w:color="auto"/>
+            </w:tcBorders>
+            <w:shd w:val="clear" w:color="000000" w:fill="D9D9D9"/>
+            <w:noWrap/>
+            <w:vAlign w:val="center"/>
+            <w:hideMark/>
+          </w:tcPr>
+          <w:p>
+            <w:pPr>
+              <w:jc w:val="center"/>
+              <w:rPr>
+                <w:rFonts w:asciiTheme="minorHAnsi" w:hAnsiTheme="minorHAnsi" w:cstheme="minorHAnsi"/>
+                <w:b/>
+                <w:bCs/>
+              </w:rPr>
+            </w:pPr>
+            <w:r>
+              <w:rPr>
+                <w:rFonts w:asciiTheme="minorHAnsi" w:hAnsiTheme="minorHAnsi" w:cstheme="minorHAnsi"/>
+                <w:b/>
+                <w:bCs/>
+              </w:rPr>
+              <w:t>1</w:t>
+            </w:r>
+          </w:p>
+        </w:tc>
+        <w:tc>
+          <w:tcPr>
+            <w:tcW w:w="1783" w:type="pct"/>
+            <w:tcBorders>
+              <w:top w:val="single" w:sz="4" w:space="0" w:color="auto"/>
+              <w:left w:val="nil"/>
+              <w:bottom w:val="single" w:sz="4" w:space="0" w:color="auto"/>
+              <w:right w:val="single" w:sz="4" w:space="0" w:color="auto"/>
+            </w:tcBorders>
+            <w:shd w:val="clear" w:color="000000" w:fill="D9D9D9"/>
+            <w:vAlign w:val="center"/>
+            <w:hideMark/>
+          </w:tcPr>
+          <w:p>
+            <w:pPr>
+              <w:jc w:val="center"/>
+              <w:rPr>
+                <w:rFonts w:asciiTheme="minorHAnsi" w:eastAsia="Times New Roman" w:hAnsiTheme="minorHAnsi" w:cstheme="minorHAnsi"/>
+                <w:b/>
+                <w:bCs/>
+              </w:rPr>
+            </w:pPr>
+            <w:r>
+              <w:rPr>
+                <w:rFonts w:asciiTheme="minorHAnsi" w:eastAsia="Times New Roman" w:hAnsiTheme="minorHAnsi" w:cstheme="minorHAnsi"/>
+                <w:b/>
+                <w:bCs/>
+              </w:rPr>
+              <w:t>This is a test</w:t>
+            </w:r>
+          </w:p>
+        </w:tc>
+        <w:tc>
+          <w:tcPr>
+            <w:tcW w:w="887" w:type="pct"/>
+            <w:tcBorders>
+              <w:top w:val="single" w:sz="4" w:space="0" w:color="auto"/>
+              <w:left w:val="single" w:sz="4" w:space="0" w:color="auto"/>
+              <w:bottom w:val="single" w:sz="4" w:space="0" w:color="auto"/>
+              <w:right w:val="single" w:sz="4" w:space="0" w:color="auto"/>
+            </w:tcBorders>
+            <w:shd w:val="clear" w:color="auto" w:fill="92D050"/>
+            <w:vAlign w:val="center"/>
+            <w:hideMark/>
+          </w:tcPr>
+          <w:p>
+            <w:pPr>
+              <w:jc w:val="center"/>
+              <w:rPr>
+                <w:rFonts w:asciiTheme="minorHAnsi" w:hAnsiTheme="minorHAnsi" w:cstheme="minorHAnsi"/>
+                <w:b/>
+                <w:bCs/>
+              </w:rPr>
+            </w:pPr>
+            <w:r>
+              <w:rPr>
+                <w:rFonts w:asciiTheme="minorHAnsi" w:hAnsiTheme="minorHAnsi" w:cstheme="minorHAnsi"/>
+                <w:b/>
+                <w:bCs/>
+              </w:rPr>
+              <w:t>VL</w:t>
+            </w:r>
+          </w:p>
+        </w:tc>
+        <w:tc>
+          <w:tcPr>
+            <w:tcW w:w="887" w:type="pct"/>
+            <w:tcBorders>
+              <w:top w:val="single" w:sz="4" w:space="0" w:color="auto"/>
+              <w:left w:val="single" w:sz="4" w:space="0" w:color="auto"/>
+              <w:bottom w:val="single" w:sz="4" w:space="0" w:color="auto"/>
+              <w:right w:val="single" w:sz="4" w:space="0" w:color="auto"/>
+            </w:tcBorders>
+            <w:shd w:val="clear" w:color="auto" w:fill="FFC001"/>
+            <w:vAlign w:val="center"/>
+            <w:hideMark/>
+          </w:tcPr>
+          <w:p>
+            <w:pPr>
+              <w:jc w:val="center"/>
+              <w:rPr>
+                <w:rFonts w:asciiTheme="minorHAnsi" w:hAnsiTheme="minorHAnsi" w:cstheme="minorHAnsi"/>
+                <w:b/>
+                <w:bCs/>
+              </w:rPr>
+            </w:pPr>
+            <w:r>
+              <w:rPr>
+                <w:rFonts w:asciiTheme="minorHAnsi" w:hAnsiTheme="minorHAnsi" w:cstheme="minorHAnsi"/>
+                <w:b/>
+                <w:bCs/>
+              </w:rPr>
+              <w:t>H</w:t>
+            </w:r>
+          </w:p>
+        </w:tc>
+        <w:tc>
+          <w:tcPr>
+            <w:tcW w:w="589" w:type="pct"/>
+            <w:tcBorders>
+              <w:top w:val="single" w:sz="4" w:space="0" w:color="auto"/>
+              <w:left w:val="single" w:sz="4" w:space="0" w:color="auto"/>
+              <w:bottom w:val="single" w:sz="4" w:space="0" w:color="auto"/>
+              <w:right w:val="single" w:sz="8" w:space="0" w:color="auto"/>
+            </w:tcBorders>
+            <w:shd w:val="clear" w:color="auto" w:fill="FFBF90"/>
+            <w:vAlign w:val="center"/>
+            <w:hideMark/>
+          </w:tcPr>
+          <w:p>
+            <w:pPr>
+              <w:jc w:val="center"/>
+              <w:rPr>
+                <w:rFonts w:asciiTheme="minorHAnsi" w:hAnsiTheme="minorHAnsi" w:cstheme="minorHAnsi"/>
+                <w:b/>
+                <w:bCs/>
+              </w:rPr>
+            </w:pPr>
+            <w:r>
+              <w:rPr>
+                <w:rFonts w:asciiTheme="minorHAnsi" w:hAnsiTheme="minorHAnsi" w:cstheme="minorHAnsi"/>
+                <w:b/>
+                <w:bCs/>
+              </w:rPr>
+              <w:t>M</w:t>
+            </w:r>
+          </w:p>
+        </w:tc>
+      </w:tr>
+      <w:tr>
+        <w:trPr>
+          <w:trHeight w:val="315"/>
+        </w:trPr>
+        <w:tc>
+          <w:tcPr>
+            <w:tcW w:w="853" w:type="pct"/>
+            <w:tcBorders>
+              <w:top w:val="single" w:sz="4" w:space="0" w:color="auto"/>
+              <w:left w:val="single" w:sz="8" w:space="0" w:color="auto"/>
+              <w:bottom w:val="single" w:sz="4" w:space="0" w:color="auto"/>
+              <w:right w:val="single" w:sz="4" w:space="0" w:color="auto"/>
+            </w:tcBorders>
+            <w:shd w:val="clear" w:color="000000" w:fill="D9D9D9"/>
+            <w:noWrap/>
+            <w:vAlign w:val="center"/>
+            <w:hideMark/>
+          </w:tcPr>
+          <w:p>
+            <w:pPr>
+              <w:jc w:val="center"/>
+              <w:rPr>
+                <w:rFonts w:asciiTheme="minorHAnsi" w:hAnsiTheme="minorHAnsi" w:cstheme="minorHAnsi"/>
+                <w:b/>
+                <w:bCs/>
+              </w:rPr>
+            </w:pPr>
+            <w:r>
+              <w:rPr>
+                <w:rFonts w:asciiTheme="minorHAnsi" w:hAnsiTheme="minorHAnsi" w:cstheme="minorHAnsi"/>
+                <w:b/>
+                <w:bCs/>
+              </w:rPr>
+              <w:t>1</w:t>
+            </w:r>
+          </w:p>
+        </w:tc>
+        <w:tc>
+          <w:tcPr>
+            <w:tcW w:w="1783" w:type="pct"/>
+            <w:tcBorders>
+              <w:top w:val="single" w:sz="4" w:space="0" w:color="auto"/>
+              <w:left w:val="nil"/>
+              <w:bottom w:val="single" w:sz="4" w:space="0" w:color="auto"/>
+              <w:right w:val="single" w:sz="4" w:space="0" w:color="auto"/>
+            </w:tcBorders>
+            <w:shd w:val="clear" w:color="000000" w:fill="D9D9D9"/>
+            <w:vAlign w:val="center"/>
+            <w:hideMark/>
+          </w:tcPr>
+          <w:p>
+            <w:pPr>
+              <w:jc w:val="center"/>
+              <w:rPr>
+                <w:rFonts w:asciiTheme="minorHAnsi" w:eastAsia="Times New Roman" w:hAnsiTheme="minorHAnsi" w:cstheme="minorHAnsi"/>
+                <w:b/>
+                <w:bCs/>
+              </w:rPr>
+            </w:pPr>
+            <w:r>
+              <w:rPr>
+                <w:rFonts w:asciiTheme="minorHAnsi" w:eastAsia="Times New Roman" w:hAnsiTheme="minorHAnsi" w:cstheme="minorHAnsi"/>
+                <w:b/>
+                <w:bCs/>
+              </w:rPr>
+              <w:t>This is a test</w:t>
+            </w:r>
+          </w:p>
+        </w:tc>
+        <w:tc>
+          <w:tcPr>
+            <w:tcW w:w="887" w:type="pct"/>
+            <w:tcBorders>
+              <w:top w:val="single" w:sz="4" w:space="0" w:color="auto"/>
+              <w:left w:val="single" w:sz="4" w:space="0" w:color="auto"/>
+              <w:bottom w:val="single" w:sz="4" w:space="0" w:color="auto"/>
+              <w:right w:val="single" w:sz="4" w:space="0" w:color="auto"/>
+            </w:tcBorders>
+            <w:shd w:val="clear" w:color="auto" w:fill="92D050"/>
+            <w:vAlign w:val="center"/>
+            <w:hideMark/>
+          </w:tcPr>
+          <w:p>
+            <w:pPr>
+              <w:jc w:val="center"/>
+              <w:rPr>
+                <w:rFonts w:asciiTheme="minorHAnsi" w:hAnsiTheme="minorHAnsi" w:cstheme="minorHAnsi"/>
+                <w:b/>
+                <w:bCs/>
+              </w:rPr>
+            </w:pPr>
+            <w:r>
+              <w:rPr>
+                <w:rFonts w:asciiTheme="minorHAnsi" w:hAnsiTheme="minorHAnsi" w:cstheme="minorHAnsi"/>
+                <w:b/>
+                <w:bCs/>
+              </w:rPr>
+              <w:t>VL</w:t>
+            </w:r>
+          </w:p>
+        </w:tc>
+        <w:tc>
+          <w:tcPr>
+            <w:tcW w:w="887" w:type="pct"/>
+            <w:tcBorders>
+              <w:top w:val="single" w:sz="4" w:space="0" w:color="auto"/>
+              <w:left w:val="single" w:sz="4" w:space="0" w:color="auto"/>
+              <w:bottom w:val="single" w:sz="4" w:space="0" w:color="auto"/>
+              <w:right w:val="single" w:sz="4" w:space="0" w:color="auto"/>
+            </w:tcBorders>
+            <w:shd w:val="clear" w:color="auto" w:fill="FFC001"/>
+            <w:vAlign w:val="center"/>
+            <w:hideMark/>
+          </w:tcPr>
+          <w:p>
+            <w:pPr>
+              <w:jc w:val="center"/>
+              <w:rPr>
+                <w:rFonts w:asciiTheme="minorHAnsi" w:hAnsiTheme="minorHAnsi" w:cstheme="minorHAnsi"/>
+                <w:b/>
+                <w:bCs/>
+              </w:rPr>
+            </w:pPr>
+            <w:r>
+              <w:rPr>
+                <w:rFonts w:asciiTheme="minorHAnsi" w:hAnsiTheme="minorHAnsi" w:cstheme="minorHAnsi"/>
+                <w:b/>
+                <w:bCs/>
+              </w:rPr>
+              <w:t>H</w:t>
+            </w:r>
+          </w:p>
+        </w:tc>
+        <w:tc>
+          <w:tcPr>
+            <w:tcW w:w="589" w:type="pct"/>
+            <w:tcBorders>
+              <w:top w:val="single" w:sz="4" w:space="0" w:color="auto"/>
+              <w:left w:val="single" w:sz="4" w:space="0" w:color="auto"/>
+              <w:bottom w:val="single" w:sz="4" w:space="0" w:color="auto"/>
+              <w:right w:val="single" w:sz="8" w:space="0" w:color="auto"/>
+            </w:tcBorders>
+            <w:shd w:val="clear" w:color="auto" w:fill="FFBF90"/>
+            <w:vAlign w:val="center"/>
+            <w:hideMark/>
+          </w:tcPr>
+          <w:p>
+            <w:pPr>
+              <w:jc w:val="center"/>
+              <w:rPr>
+                <w:rFonts w:asciiTheme="minorHAnsi" w:hAnsiTheme="minorHAnsi" w:cstheme="minorHAnsi"/>
+                <w:b/>
+                <w:bCs/>
+              </w:rPr>
+            </w:pPr>
+            <w:r>
+              <w:rPr>
+                <w:rFonts w:asciiTheme="minorHAnsi" w:hAnsiTheme="minorHAnsi" w:cstheme="minorHAnsi"/>
+                <w:b/>
+                <w:bCs/>
+              </w:rPr>
+              <w:t>M</w:t>
+            </w:r>
+          </w:p>
+        </w:tc>
+      </w:tr>
+      <w:tr>
+        <w:trPr>
+          <w:trHeight w:val="315"/>
+        </w:trPr>
+        <w:tc>
+          <w:tcPr>
+            <w:tcW w:w="853" w:type="pct"/>
+            <w:tcBorders>
+              <w:top w:val="single" w:sz="4" w:space="0" w:color="auto"/>
+              <w:left w:val="single" w:sz="8" w:space="0" w:color="auto"/>
+              <w:bottom w:val="single" w:sz="4" w:space="0" w:color="auto"/>
+              <w:right w:val="single" w:sz="4" w:space="0" w:color="auto"/>
+            </w:tcBorders>
+            <w:shd w:val="clear" w:color="000000" w:fill="D9D9D9"/>
+            <w:noWrap/>
+            <w:vAlign w:val="center"/>
+            <w:hideMark/>
+          </w:tcPr>
+          <w:p>
+            <w:pPr>
+              <w:jc w:val="center"/>
+              <w:rPr>
+                <w:rFonts w:asciiTheme="minorHAnsi" w:hAnsiTheme="minorHAnsi" w:cstheme="minorHAnsi"/>
+                <w:b/>
+                <w:bCs/>
+              </w:rPr>
+            </w:pPr>
+            <w:r>
+              <w:rPr>
+                <w:rFonts w:asciiTheme="minorHAnsi" w:hAnsiTheme="minorHAnsi" w:cstheme="minorHAnsi"/>
+                <w:b/>
+                <w:bCs/>
+              </w:rPr>
+              <w:t>1</w:t>
+            </w:r>
+          </w:p>
+        </w:tc>
+        <w:tc>
+          <w:tcPr>
+            <w:tcW w:w="1783" w:type="pct"/>
+            <w:tcBorders>
+              <w:top w:val="single" w:sz="4" w:space="0" w:color="auto"/>
+              <w:left w:val="nil"/>
+              <w:bottom w:val="single" w:sz="4" w:space="0" w:color="auto"/>
+              <w:right w:val="single" w:sz="4" w:space="0" w:color="auto"/>
+            </w:tcBorders>
+            <w:shd w:val="clear" w:color="000000" w:fill="D9D9D9"/>
+            <w:vAlign w:val="center"/>
+            <w:hideMark/>
+          </w:tcPr>
+          <w:p>
+            <w:pPr>
+              <w:jc w:val="center"/>
+              <w:rPr>
+                <w:rFonts w:asciiTheme="minorHAnsi" w:eastAsia="Times New Roman" w:hAnsiTheme="minorHAnsi" w:cstheme="minorHAnsi"/>
+                <w:b/>
+                <w:bCs/>
+              </w:rPr>
+            </w:pPr>
+            <w:r>
+              <w:rPr>
+                <w:rFonts w:asciiTheme="minorHAnsi" w:eastAsia="Times New Roman" w:hAnsiTheme="minorHAnsi" w:cstheme="minorHAnsi"/>
+                <w:b/>
+                <w:bCs/>
+              </w:rPr>
+              <w:t>This is a test</w:t>
+            </w:r>
+          </w:p>
+        </w:tc>
+        <w:tc>
+          <w:tcPr>
+            <w:tcW w:w="887" w:type="pct"/>
+            <w:tcBorders>
+              <w:top w:val="single" w:sz="4" w:space="0" w:color="auto"/>
+              <w:left w:val="single" w:sz="4" w:space="0" w:color="auto"/>
+              <w:bottom w:val="single" w:sz="4" w:space="0" w:color="auto"/>
+              <w:right w:val="single" w:sz="4" w:space="0" w:color="auto"/>
+            </w:tcBorders>
+            <w:shd w:val="clear" w:color="auto" w:fill="92D050"/>
+            <w:vAlign w:val="center"/>
+            <w:hideMark/>
+          </w:tcPr>
+          <w:p>
+            <w:pPr>
+              <w:jc w:val="center"/>
+              <w:rPr>
+                <w:rFonts w:asciiTheme="minorHAnsi" w:hAnsiTheme="minorHAnsi" w:cstheme="minorHAnsi"/>
+                <w:b/>
+                <w:bCs/>
+              </w:rPr>
+            </w:pPr>
+            <w:r>
+              <w:rPr>
+                <w:rFonts w:asciiTheme="minorHAnsi" w:hAnsiTheme="minorHAnsi" w:cstheme="minorHAnsi"/>
+                <w:b/>
+                <w:bCs/>
+              </w:rPr>
+              <w:t>VL</w:t>
+            </w:r>
+          </w:p>
+        </w:tc>
+        <w:tc>
+          <w:tcPr>
+            <w:tcW w:w="887" w:type="pct"/>
+            <w:tcBorders>
+              <w:top w:val="single" w:sz="4" w:space="0" w:color="auto"/>
+              <w:left w:val="single" w:sz="4" w:space="0" w:color="auto"/>
+              <w:bottom w:val="single" w:sz="4" w:space="0" w:color="auto"/>
+              <w:right w:val="single" w:sz="4" w:space="0" w:color="auto"/>
+            </w:tcBorders>
+            <w:shd w:val="clear" w:color="auto" w:fill="FFC001"/>
+            <w:vAlign w:val="center"/>
+            <w:hideMark/>
+          </w:tcPr>
+          <w:p>
+            <w:pPr>
+              <w:jc w:val="center"/>
+              <w:rPr>
+                <w:rFonts w:asciiTheme="minorHAnsi" w:hAnsiTheme="minorHAnsi" w:cstheme="minorHAnsi"/>
+                <w:b/>
+                <w:bCs/>
+              </w:rPr>
+            </w:pPr>
+            <w:r>
+              <w:rPr>
+                <w:rFonts w:asciiTheme="minorHAnsi" w:hAnsiTheme="minorHAnsi" w:cstheme="minorHAnsi"/>
+                <w:b/>
+                <w:bCs/>
+              </w:rPr>
+              <w:t>H</w:t>
+            </w:r>
+          </w:p>
+        </w:tc>
+        <w:tc>
+          <w:tcPr>
+            <w:tcW w:w="589" w:type="pct"/>
+            <w:tcBorders>
+              <w:top w:val="single" w:sz="4" w:space="0" w:color="auto"/>
+              <w:left w:val="single" w:sz="4" w:space="0" w:color="auto"/>
+              <w:bottom w:val="single" w:sz="4" w:space="0" w:color="auto"/>
+              <w:right w:val="single" w:sz="8" w:space="0" w:color="auto"/>
+            </w:tcBorders>
+            <w:shd w:val="clear" w:color="auto" w:fill="FFBF90"/>
+            <w:vAlign w:val="center"/>
+            <w:hideMark/>
+          </w:tcPr>
+          <w:p>
+            <w:pPr>
+              <w:jc w:val="center"/>
+              <w:rPr>
+                <w:rFonts w:asciiTheme="minorHAnsi" w:hAnsiTheme="minorHAnsi" w:cstheme="minorHAnsi"/>
+                <w:b/>
+                <w:bCs/>
+              </w:rPr>
+            </w:pPr>
+            <w:r>
+              <w:rPr>
+                <w:rFonts w:asciiTheme="minorHAnsi" w:hAnsiTheme="minorHAnsi" w:cstheme="minorHAnsi"/>
+                <w:b/>
+                <w:bCs/>
+              </w:rPr>
+              <w:t>M</w:t>
+            </w:r>
+          </w:p>
+        </w:tc>
+      </w:tr>
+      <w:tr>
+        <w:trPr>
+          <w:trHeight w:val="315"/>
+        </w:trPr>
+        <w:tc>
+          <w:tcPr>
+            <w:tcW w:w="853" w:type="pct"/>
+            <w:tcBorders>
+              <w:top w:val="single" w:sz="4" w:space="0" w:color="auto"/>
+              <w:left w:val="single" w:sz="8" w:space="0" w:color="auto"/>
+              <w:bottom w:val="single" w:sz="4" w:space="0" w:color="auto"/>
+              <w:right w:val="single" w:sz="4" w:space="0" w:color="auto"/>
+            </w:tcBorders>
+            <w:shd w:val="clear" w:color="000000" w:fill="D9D9D9"/>
+            <w:noWrap/>
+            <w:vAlign w:val="center"/>
+            <w:hideMark/>
+          </w:tcPr>
+          <w:p>
+            <w:pPr>
+              <w:jc w:val="center"/>
+              <w:rPr>
+                <w:rFonts w:asciiTheme="minorHAnsi" w:hAnsiTheme="minorHAnsi" w:cstheme="minorHAnsi"/>
+                <w:b/>
+                <w:bCs/>
+              </w:rPr>
+            </w:pPr>
+            <w:r>
+              <w:rPr>
+                <w:rFonts w:asciiTheme="minorHAnsi" w:hAnsiTheme="minorHAnsi" w:cstheme="minorHAnsi"/>
+                <w:b/>
+                <w:bCs/>
+              </w:rPr>
+              <w:t>1</w:t>
+            </w:r>
+          </w:p>
+        </w:tc>
+        <w:tc>
+          <w:tcPr>
+            <w:tcW w:w="1783" w:type="pct"/>
+            <w:tcBorders>
+              <w:top w:val="single" w:sz="4" w:space="0" w:color="auto"/>
+              <w:left w:val="nil"/>
+              <w:bottom w:val="single" w:sz="4" w:space="0" w:color="auto"/>
+              <w:right w:val="single" w:sz="4" w:space="0" w:color="auto"/>
+            </w:tcBorders>
+            <w:shd w:val="clear" w:color="000000" w:fill="D9D9D9"/>
+            <w:vAlign w:val="center"/>
+            <w:hideMark/>
+          </w:tcPr>
+          <w:p>
+            <w:pPr>
+              <w:jc w:val="center"/>
+              <w:rPr>
+                <w:rFonts w:asciiTheme="minorHAnsi" w:eastAsia="Times New Roman" w:hAnsiTheme="minorHAnsi" w:cstheme="minorHAnsi"/>
+                <w:b/>
+                <w:bCs/>
+              </w:rPr>
+            </w:pPr>
+            <w:r>
+              <w:rPr>
+                <w:rFonts w:asciiTheme="minorHAnsi" w:eastAsia="Times New Roman" w:hAnsiTheme="minorHAnsi" w:cstheme="minorHAnsi"/>
+                <w:b/>
+                <w:bCs/>
+              </w:rPr>
+              <w:t>This is a test</w:t>
+            </w:r>
+          </w:p>
+        </w:tc>
+        <w:tc>
+          <w:tcPr>
+            <w:tcW w:w="887" w:type="pct"/>
+            <w:tcBorders>
+              <w:top w:val="single" w:sz="4" w:space="0" w:color="auto"/>
+              <w:left w:val="single" w:sz="4" w:space="0" w:color="auto"/>
+              <w:bottom w:val="single" w:sz="4" w:space="0" w:color="auto"/>
+              <w:right w:val="single" w:sz="4" w:space="0" w:color="auto"/>
+            </w:tcBorders>
+            <w:shd w:val="clear" w:color="auto" w:fill="92D050"/>
+            <w:vAlign w:val="center"/>
+            <w:hideMark/>
+          </w:tcPr>
+          <w:p>
+            <w:pPr>
+              <w:jc w:val="center"/>
+              <w:rPr>
+                <w:rFonts w:asciiTheme="minorHAnsi" w:hAnsiTheme="minorHAnsi" w:cstheme="minorHAnsi"/>
+                <w:b/>
+                <w:bCs/>
+              </w:rPr>
+            </w:pPr>
+            <w:r>
+              <w:rPr>
+                <w:rFonts w:asciiTheme="minorHAnsi" w:hAnsiTheme="minorHAnsi" w:cstheme="minorHAnsi"/>
+                <w:b/>
+                <w:bCs/>
+              </w:rPr>
+              <w:t>VL</w:t>
+            </w:r>
+          </w:p>
+        </w:tc>
+        <w:tc>
+          <w:tcPr>
+            <w:tcW w:w="887" w:type="pct"/>
+            <w:tcBorders>
+              <w:top w:val="single" w:sz="4" w:space="0" w:color="auto"/>
+              <w:left w:val="single" w:sz="4" w:space="0" w:color="auto"/>
+              <w:bottom w:val="single" w:sz="4" w:space="0" w:color="auto"/>
+              <w:right w:val="single" w:sz="4" w:space="0" w:color="auto"/>
+            </w:tcBorders>
+            <w:shd w:val="clear" w:color="auto" w:fill="FFC001"/>
+            <w:vAlign w:val="center"/>
+            <w:hideMark/>
+          </w:tcPr>
+          <w:p>
+            <w:pPr>
+              <w:jc w:val="center"/>
+              <w:rPr>
+                <w:rFonts w:asciiTheme="minorHAnsi" w:hAnsiTheme="minorHAnsi" w:cstheme="minorHAnsi"/>
+                <w:b/>
+                <w:bCs/>
+              </w:rPr>
+            </w:pPr>
+            <w:r>
+              <w:rPr>
+                <w:rFonts w:asciiTheme="minorHAnsi" w:hAnsiTheme="minorHAnsi" w:cstheme="minorHAnsi"/>
+                <w:b/>
+                <w:bCs/>
+              </w:rPr>
+              <w:t>H</w:t>
+            </w:r>
+          </w:p>
+        </w:tc>
+        <w:tc>
+          <w:tcPr>
+            <w:tcW w:w="589" w:type="pct"/>
+            <w:tcBorders>
+              <w:top w:val="single" w:sz="4" w:space="0" w:color="auto"/>
+              <w:left w:val="single" w:sz="4" w:space="0" w:color="auto"/>
+              <w:bottom w:val="single" w:sz="4" w:space="0" w:color="auto"/>
+              <w:right w:val="single" w:sz="8" w:space="0" w:color="auto"/>
+            </w:tcBorders>
+            <w:shd w:val="clear" w:color="auto" w:fill="FFBF90"/>
+            <w:vAlign w:val="center"/>
+            <w:hideMark/>
+          </w:tcPr>
+          <w:p>
+            <w:pPr>
+              <w:jc w:val="center"/>
+              <w:rPr>
+                <w:rFonts w:asciiTheme="minorHAnsi" w:hAnsiTheme="minorHAnsi" w:cstheme="minorHAnsi"/>
+                <w:b/>
+                <w:bCs/>
+              </w:rPr>
+            </w:pPr>
+            <w:r>
+              <w:rPr>
+                <w:rFonts w:asciiTheme="minorHAnsi" w:hAnsiTheme="minorHAnsi" w:cstheme="minorHAnsi"/>
+                <w:b/>
+                <w:bCs/>
+              </w:rPr>
+              <w:t>M</w:t>
+            </w:r>
+          </w:p>
+        </w:tc>
+      </w:tr>
+      <w:tr>
+        <w:trPr>
+          <w:trHeight w:val="315"/>
+        </w:trPr>
+        <w:tc>
+          <w:tcPr>
+            <w:tcW w:w="853" w:type="pct"/>
+            <w:tcBorders>
+              <w:top w:val="single" w:sz="4" w:space="0" w:color="auto"/>
+              <w:left w:val="single" w:sz="8" w:space="0" w:color="auto"/>
+              <w:bottom w:val="single" w:sz="4" w:space="0" w:color="auto"/>
+              <w:right w:val="single" w:sz="4" w:space="0" w:color="auto"/>
+            </w:tcBorders>
+            <w:shd w:val="clear" w:color="000000" w:fill="D9D9D9"/>
+            <w:noWrap/>
+            <w:vAlign w:val="center"/>
+            <w:hideMark/>
+          </w:tcPr>
+          <w:p>
+            <w:pPr>
+              <w:jc w:val="center"/>
+              <w:rPr>
+                <w:rFonts w:asciiTheme="minorHAnsi" w:hAnsiTheme="minorHAnsi" w:cstheme="minorHAnsi"/>
+                <w:b/>
+                <w:bCs/>
+              </w:rPr>
+            </w:pPr>
+            <w:r>
+              <w:rPr>
+                <w:rFonts w:asciiTheme="minorHAnsi" w:hAnsiTheme="minorHAnsi" w:cstheme="minorHAnsi"/>
+                <w:b/>
+                <w:bCs/>
+              </w:rPr>
+              <w:t>1</w:t>
+            </w:r>
+          </w:p>
+        </w:tc>
+        <w:tc>
+          <w:tcPr>
+            <w:tcW w:w="1783" w:type="pct"/>
+            <w:tcBorders>
+              <w:top w:val="single" w:sz="4" w:space="0" w:color="auto"/>
+              <w:left w:val="nil"/>
+              <w:bottom w:val="single" w:sz="4" w:space="0" w:color="auto"/>
+              <w:right w:val="single" w:sz="4" w:space="0" w:color="auto"/>
+            </w:tcBorders>
+            <w:shd w:val="clear" w:color="000000" w:fill="D9D9D9"/>
+            <w:vAlign w:val="center"/>
+            <w:hideMark/>
+          </w:tcPr>
+          <w:p>
+            <w:pPr>
+              <w:jc w:val="center"/>
+              <w:rPr>
+                <w:rFonts w:asciiTheme="minorHAnsi" w:eastAsia="Times New Roman" w:hAnsiTheme="minorHAnsi" w:cstheme="minorHAnsi"/>
+                <w:b/>
+                <w:bCs/>
+              </w:rPr>
+            </w:pPr>
+            <w:r>
+              <w:rPr>
+                <w:rFonts w:asciiTheme="minorHAnsi" w:eastAsia="Times New Roman" w:hAnsiTheme="minorHAnsi" w:cstheme="minorHAnsi"/>
+                <w:b/>
+                <w:bCs/>
+              </w:rPr>
+              <w:t>This is a test</w:t>
+            </w:r>
+          </w:p>
+        </w:tc>
+        <w:tc>
+          <w:tcPr>
+            <w:tcW w:w="887" w:type="pct"/>
+            <w:tcBorders>
+              <w:top w:val="single" w:sz="4" w:space="0" w:color="auto"/>
+              <w:left w:val="single" w:sz="4" w:space="0" w:color="auto"/>
+              <w:bottom w:val="single" w:sz="4" w:space="0" w:color="auto"/>
+              <w:right w:val="single" w:sz="4" w:space="0" w:color="auto"/>
+            </w:tcBorders>
+            <w:shd w:val="clear" w:color="auto" w:fill="92D050"/>
+            <w:vAlign w:val="center"/>
+            <w:hideMark/>
+          </w:tcPr>
+          <w:p>
+            <w:pPr>
+              <w:jc w:val="center"/>
+              <w:rPr>
+                <w:rFonts w:asciiTheme="minorHAnsi" w:hAnsiTheme="minorHAnsi" w:cstheme="minorHAnsi"/>
+                <w:b/>
+                <w:bCs/>
+              </w:rPr>
+            </w:pPr>
+            <w:r>
+              <w:rPr>
+                <w:rFonts w:asciiTheme="minorHAnsi" w:hAnsiTheme="minorHAnsi" w:cstheme="minorHAnsi"/>
+                <w:b/>
+                <w:bCs/>
+              </w:rPr>
+              <w:t>VL</w:t>
+            </w:r>
+          </w:p>
+        </w:tc>
+        <w:tc>
+          <w:tcPr>
+            <w:tcW w:w="887" w:type="pct"/>
+            <w:tcBorders>
+              <w:top w:val="single" w:sz="4" w:space="0" w:color="auto"/>
+              <w:left w:val="single" w:sz="4" w:space="0" w:color="auto"/>
+              <w:bottom w:val="single" w:sz="4" w:space="0" w:color="auto"/>
+              <w:right w:val="single" w:sz="4" w:space="0" w:color="auto"/>
+            </w:tcBorders>
+            <w:shd w:val="clear" w:color="auto" w:fill="FFC001"/>
+            <w:vAlign w:val="center"/>
+            <w:hideMark/>
+          </w:tcPr>
+          <w:p>
+            <w:pPr>
+              <w:jc w:val="center"/>
+              <w:rPr>
+                <w:rFonts w:asciiTheme="minorHAnsi" w:hAnsiTheme="minorHAnsi" w:cstheme="minorHAnsi"/>
+                <w:b/>
+                <w:bCs/>
+              </w:rPr>
+            </w:pPr>
+            <w:r>
+              <w:rPr>
+                <w:rFonts w:asciiTheme="minorHAnsi" w:hAnsiTheme="minorHAnsi" w:cstheme="minorHAnsi"/>
+                <w:b/>
+                <w:bCs/>
+              </w:rPr>
+              <w:t>H</w:t>
+            </w:r>
+          </w:p>
+        </w:tc>
+        <w:tc>
+          <w:tcPr>
+            <w:tcW w:w="589" w:type="pct"/>
+            <w:tcBorders>
+              <w:top w:val="single" w:sz="4" w:space="0" w:color="auto"/>
+              <w:left w:val="single" w:sz="4" w:space="0" w:color="auto"/>
+              <w:bottom w:val="single" w:sz="4" w:space="0" w:color="auto"/>
+              <w:right w:val="single" w:sz="8" w:space="0" w:color="auto"/>
+            </w:tcBorders>
+            <w:shd w:val="clear" w:color="auto" w:fill="FFBF90"/>
+            <w:vAlign w:val="center"/>
+            <w:hideMark/>
+          </w:tcPr>
+          <w:p>
+            <w:pPr>
+              <w:jc w:val="center"/>
+              <w:rPr>
+                <w:rFonts w:asciiTheme="minorHAnsi" w:hAnsiTheme="minorHAnsi" w:cstheme="minorHAnsi"/>
+                <w:b/>
+                <w:bCs/>
+              </w:rPr>
+            </w:pPr>
+            <w:r>
+              <w:rPr>
+                <w:rFonts w:asciiTheme="minorHAnsi" w:hAnsiTheme="minorHAnsi" w:cstheme="minorHAnsi"/>
+                <w:b/>
+                <w:bCs/>
+              </w:rPr>
+              <w:t>M</w:t>
+            </w:r>
+          </w:p>
+        </w:tc>
+      </w:tr>
+      <w:tr>
+        <w:trPr>
+          <w:trHeight w:val="315"/>
+        </w:trPr>
+        <w:tc>
+          <w:tcPr>
+            <w:tcW w:w="853" w:type="pct"/>
+            <w:tcBorders>
+              <w:top w:val="single" w:sz="4" w:space="0" w:color="auto"/>
+              <w:left w:val="single" w:sz="8" w:space="0" w:color="auto"/>
+              <w:bottom w:val="single" w:sz="4" w:space="0" w:color="auto"/>
+              <w:right w:val="single" w:sz="4" w:space="0" w:color="auto"/>
+            </w:tcBorders>
+            <w:shd w:val="clear" w:color="000000" w:fill="D9D9D9"/>
+            <w:noWrap/>
+            <w:vAlign w:val="center"/>
+            <w:hideMark/>
+          </w:tcPr>
+          <w:p>
+            <w:pPr>
+              <w:jc w:val="center"/>
+              <w:rPr>
+                <w:rFonts w:asciiTheme="minorHAnsi" w:hAnsiTheme="minorHAnsi" w:cstheme="minorHAnsi"/>
+                <w:b/>
+                <w:bCs/>
+              </w:rPr>
+            </w:pPr>
+            <w:r>
+              <w:rPr>
+                <w:rFonts w:asciiTheme="minorHAnsi" w:hAnsiTheme="minorHAnsi" w:cstheme="minorHAnsi"/>
+                <w:b/>
+                <w:bCs/>
+              </w:rPr>
+              <w:t>1</w:t>
+            </w:r>
+          </w:p>
+        </w:tc>
+        <w:tc>
+          <w:tcPr>
+            <w:tcW w:w="1783" w:type="pct"/>
+            <w:tcBorders>
+              <w:top w:val="single" w:sz="4" w:space="0" w:color="auto"/>
+              <w:left w:val="nil"/>
+              <w:bottom w:val="single" w:sz="4" w:space="0" w:color="auto"/>
+              <w:right w:val="single" w:sz="4" w:space="0" w:color="auto"/>
+            </w:tcBorders>
+            <w:shd w:val="clear" w:color="000000" w:fill="D9D9D9"/>
+            <w:vAlign w:val="center"/>
+            <w:hideMark/>
+          </w:tcPr>
+          <w:p>
+            <w:pPr>
+              <w:jc w:val="center"/>
+              <w:rPr>
+                <w:rFonts w:asciiTheme="minorHAnsi" w:eastAsia="Times New Roman" w:hAnsiTheme="minorHAnsi" w:cstheme="minorHAnsi"/>
+                <w:b/>
+                <w:bCs/>
+              </w:rPr>
+            </w:pPr>
+            <w:r>
+              <w:rPr>
+                <w:rFonts w:asciiTheme="minorHAnsi" w:eastAsia="Times New Roman" w:hAnsiTheme="minorHAnsi" w:cstheme="minorHAnsi"/>
+                <w:b/>
+                <w:bCs/>
+              </w:rPr>
+              <w:t>This is a test</w:t>
+            </w:r>
+          </w:p>
+        </w:tc>
+        <w:tc>
+          <w:tcPr>
+            <w:tcW w:w="887" w:type="pct"/>
+            <w:tcBorders>
+              <w:top w:val="single" w:sz="4" w:space="0" w:color="auto"/>
+              <w:left w:val="single" w:sz="4" w:space="0" w:color="auto"/>
+              <w:bottom w:val="single" w:sz="4" w:space="0" w:color="auto"/>
+              <w:right w:val="single" w:sz="4" w:space="0" w:color="auto"/>
+            </w:tcBorders>
+            <w:shd w:val="clear" w:color="auto" w:fill="92D050"/>
+            <w:vAlign w:val="center"/>
+            <w:hideMark/>
+          </w:tcPr>
+          <w:p>
+            <w:pPr>
+              <w:jc w:val="center"/>
+              <w:rPr>
+                <w:rFonts w:asciiTheme="minorHAnsi" w:hAnsiTheme="minorHAnsi" w:cstheme="minorHAnsi"/>
+                <w:b/>
+                <w:bCs/>
+              </w:rPr>
+            </w:pPr>
+            <w:r>
+              <w:rPr>
+                <w:rFonts w:asciiTheme="minorHAnsi" w:hAnsiTheme="minorHAnsi" w:cstheme="minorHAnsi"/>
+                <w:b/>
+                <w:bCs/>
+              </w:rPr>
+              <w:t>VL</w:t>
+            </w:r>
+          </w:p>
+        </w:tc>
+        <w:tc>
+          <w:tcPr>
+            <w:tcW w:w="887" w:type="pct"/>
+            <w:tcBorders>
+              <w:top w:val="single" w:sz="4" w:space="0" w:color="auto"/>
+              <w:left w:val="single" w:sz="4" w:space="0" w:color="auto"/>
+              <w:bottom w:val="single" w:sz="4" w:space="0" w:color="auto"/>
+              <w:right w:val="single" w:sz="4" w:space="0" w:color="auto"/>
+            </w:tcBorders>
+            <w:shd w:val="clear" w:color="auto" w:fill="FFC001"/>
+            <w:vAlign w:val="center"/>
+            <w:hideMark/>
+          </w:tcPr>
+          <w:p>
+            <w:pPr>
+              <w:jc w:val="center"/>
+              <w:rPr>
+                <w:rFonts w:asciiTheme="minorHAnsi" w:hAnsiTheme="minorHAnsi" w:cstheme="minorHAnsi"/>
+                <w:b/>
+                <w:bCs/>
+              </w:rPr>
+            </w:pPr>
+            <w:r>
+              <w:rPr>
+                <w:rFonts w:asciiTheme="minorHAnsi" w:hAnsiTheme="minorHAnsi" w:cstheme="minorHAnsi"/>
+                <w:b/>
+                <w:bCs/>
+              </w:rPr>
+              <w:t>H</w:t>
+            </w:r>
+          </w:p>
+        </w:tc>
+        <w:tc>
+          <w:tcPr>
+            <w:tcW w:w="589" w:type="pct"/>
+            <w:tcBorders>
+              <w:top w:val="single" w:sz="4" w:space="0" w:color="auto"/>
+              <w:left w:val="single" w:sz="4" w:space="0" w:color="auto"/>
+              <w:bottom w:val="single" w:sz="4" w:space="0" w:color="auto"/>
+              <w:right w:val="single" w:sz="8" w:space="0" w:color="auto"/>
+            </w:tcBorders>
+            <w:shd w:val="clear" w:color="auto" w:fill="FFBF90"/>
+            <w:vAlign w:val="center"/>
+            <w:hideMark/>
+          </w:tcPr>
+          <w:p>
+            <w:pPr>
+              <w:jc w:val="center"/>
+              <w:rPr>
+                <w:rFonts w:asciiTheme="minorHAnsi" w:hAnsiTheme="minorHAnsi" w:cstheme="minorHAnsi"/>
+                <w:b/>
+                <w:bCs/>
+              </w:rPr>
+            </w:pPr>
+            <w:r>
+              <w:rPr>
+                <w:rFonts w:asciiTheme="minorHAnsi" w:hAnsiTheme="minorHAnsi" w:cstheme="minorHAnsi"/>
+                <w:b/>
+                <w:bCs/>
+              </w:rPr>
+              <w:t>M</w:t>
+            </w:r>
+          </w:p>
+        </w:tc>
+      </w:tr>
+      <w:tr>
+        <w:trPr>
+          <w:trHeight w:val="315"/>
+        </w:trPr>
+        <w:tc>
+          <w:tcPr>
+            <w:tcW w:w="853" w:type="pct"/>
+            <w:tcBorders>
+              <w:top w:val="single" w:sz="4" w:space="0" w:color="auto"/>
+              <w:left w:val="single" w:sz="8" w:space="0" w:color="auto"/>
+              <w:bottom w:val="single" w:sz="4" w:space="0" w:color="auto"/>
+              <w:right w:val="single" w:sz="4" w:space="0" w:color="auto"/>
+            </w:tcBorders>
+            <w:shd w:val="clear" w:color="000000" w:fill="D9D9D9"/>
+            <w:noWrap/>
+            <w:vAlign w:val="center"/>
+            <w:hideMark/>
+          </w:tcPr>
+          <w:p>
+            <w:pPr>
+              <w:jc w:val="center"/>
+              <w:rPr>
+                <w:rFonts w:asciiTheme="minorHAnsi" w:hAnsiTheme="minorHAnsi" w:cstheme="minorHAnsi"/>
+                <w:b/>
+                <w:bCs/>
+              </w:rPr>
+            </w:pPr>
+            <w:r>
+              <w:rPr>
+                <w:rFonts w:asciiTheme="minorHAnsi" w:hAnsiTheme="minorHAnsi" w:cstheme="minorHAnsi"/>
+                <w:b/>
+                <w:bCs/>
+              </w:rPr>
+              <w:t>1</w:t>
+            </w:r>
+          </w:p>
+        </w:tc>
+        <w:tc>
+          <w:tcPr>
+            <w:tcW w:w="1783" w:type="pct"/>
+            <w:tcBorders>
+              <w:top w:val="single" w:sz="4" w:space="0" w:color="auto"/>
+              <w:left w:val="nil"/>
+              <w:bottom w:val="single" w:sz="4" w:space="0" w:color="auto"/>
+              <w:right w:val="single" w:sz="4" w:space="0" w:color="auto"/>
+            </w:tcBorders>
+            <w:shd w:val="clear" w:color="000000" w:fill="D9D9D9"/>
+            <w:vAlign w:val="center"/>
+            <w:hideMark/>
+          </w:tcPr>
+          <w:p>
+            <w:pPr>
+              <w:jc w:val="center"/>
+              <w:rPr>
+                <w:rFonts w:asciiTheme="minorHAnsi" w:eastAsia="Times New Roman" w:hAnsiTheme="minorHAnsi" w:cstheme="minorHAnsi"/>
+                <w:b/>
+                <w:bCs/>
+              </w:rPr>
+            </w:pPr>
+            <w:r>
+              <w:rPr>
+                <w:rFonts w:asciiTheme="minorHAnsi" w:eastAsia="Times New Roman" w:hAnsiTheme="minorHAnsi" w:cstheme="minorHAnsi"/>
+                <w:b/>
+                <w:bCs/>
+              </w:rPr>
+              <w:t>This is a test</w:t>
+            </w:r>
+          </w:p>
+        </w:tc>
+        <w:tc>
+          <w:tcPr>
+            <w:tcW w:w="887" w:type="pct"/>
+            <w:tcBorders>
+              <w:top w:val="single" w:sz="4" w:space="0" w:color="auto"/>
+              <w:left w:val="single" w:sz="4" w:space="0" w:color="auto"/>
+              <w:bottom w:val="single" w:sz="4" w:space="0" w:color="auto"/>
+              <w:right w:val="single" w:sz="4" w:space="0" w:color="auto"/>
+            </w:tcBorders>
+            <w:shd w:val="clear" w:color="auto" w:fill="92D050"/>
+            <w:vAlign w:val="center"/>
+            <w:hideMark/>
+          </w:tcPr>
+          <w:p>
+            <w:pPr>
+              <w:jc w:val="center"/>
+              <w:rPr>
+                <w:rFonts w:asciiTheme="minorHAnsi" w:hAnsiTheme="minorHAnsi" w:cstheme="minorHAnsi"/>
+                <w:b/>
+                <w:bCs/>
+              </w:rPr>
+            </w:pPr>
+            <w:r>
+              <w:rPr>
+                <w:rFonts w:asciiTheme="minorHAnsi" w:hAnsiTheme="minorHAnsi" w:cstheme="minorHAnsi"/>
+                <w:b/>
+                <w:bCs/>
+              </w:rPr>
+              <w:t>VL</w:t>
+            </w:r>
+          </w:p>
+        </w:tc>
+        <w:tc>
+          <w:tcPr>
+            <w:tcW w:w="887" w:type="pct"/>
+            <w:tcBorders>
+              <w:top w:val="single" w:sz="4" w:space="0" w:color="auto"/>
+              <w:left w:val="single" w:sz="4" w:space="0" w:color="auto"/>
+              <w:bottom w:val="single" w:sz="4" w:space="0" w:color="auto"/>
+              <w:right w:val="single" w:sz="4" w:space="0" w:color="auto"/>
+            </w:tcBorders>
+            <w:shd w:val="clear" w:color="auto" w:fill="FFC001"/>
+            <w:vAlign w:val="center"/>
+            <w:hideMark/>
+          </w:tcPr>
+          <w:p>
+            <w:pPr>
+              <w:jc w:val="center"/>
+              <w:rPr>
+                <w:rFonts w:asciiTheme="minorHAnsi" w:hAnsiTheme="minorHAnsi" w:cstheme="minorHAnsi"/>
+                <w:b/>
+                <w:bCs/>
+              </w:rPr>
+            </w:pPr>
+            <w:r>
+              <w:rPr>
+                <w:rFonts w:asciiTheme="minorHAnsi" w:hAnsiTheme="minorHAnsi" w:cstheme="minorHAnsi"/>
+                <w:b/>
+                <w:bCs/>
+              </w:rPr>
+              <w:t>H</w:t>
+            </w:r>
+          </w:p>
+        </w:tc>
+        <w:tc>
+          <w:tcPr>
+            <w:tcW w:w="589" w:type="pct"/>
+            <w:tcBorders>
+              <w:top w:val="single" w:sz="4" w:space="0" w:color="auto"/>
+              <w:left w:val="single" w:sz="4" w:space="0" w:color="auto"/>
+              <w:bottom w:val="single" w:sz="4" w:space="0" w:color="auto"/>
+              <w:right w:val="single" w:sz="8" w:space="0" w:color="auto"/>
+            </w:tcBorders>
+            <w:shd w:val="clear" w:color="auto" w:fill="FFBF90"/>
+            <w:vAlign w:val="center"/>
+            <w:hideMark/>
+          </w:tcPr>
+          <w:p>
+            <w:pPr>
+              <w:jc w:val="center"/>
+              <w:rPr>
+                <w:rFonts w:asciiTheme="minorHAnsi" w:hAnsiTheme="minorHAnsi" w:cstheme="minorHAnsi"/>
+                <w:b/>
+                <w:bCs/>
+              </w:rPr>
+            </w:pPr>
+            <w:r>
+              <w:rPr>
+                <w:rFonts w:asciiTheme="minorHAnsi" w:hAnsiTheme="minorHAnsi" w:cstheme="minorHAnsi"/>
+                <w:b/>
+                <w:bCs/>
+              </w:rPr>
+              <w:t>M</w:t>
+            </w:r>
+          </w:p>
+        </w:tc>
+      </w:tr>
+      <w:tr>
+        <w:trPr>
+          <w:trHeight w:val="315"/>
+        </w:trPr>
+        <w:tc>
+          <w:tcPr>
+            <w:tcW w:w="853" w:type="pct"/>
+            <w:tcBorders>
+              <w:top w:val="single" w:sz="4" w:space="0" w:color="auto"/>
+              <w:left w:val="single" w:sz="8" w:space="0" w:color="auto"/>
+              <w:bottom w:val="single" w:sz="4" w:space="0" w:color="auto"/>
+              <w:right w:val="single" w:sz="4" w:space="0" w:color="auto"/>
+            </w:tcBorders>
+            <w:shd w:val="clear" w:color="000000" w:fill="D9D9D9"/>
+            <w:noWrap/>
+            <w:vAlign w:val="center"/>
+            <w:hideMark/>
+          </w:tcPr>
+          <w:p>
+            <w:pPr>
+              <w:jc w:val="center"/>
+              <w:rPr>
+                <w:rFonts w:asciiTheme="minorHAnsi" w:hAnsiTheme="minorHAnsi" w:cstheme="minorHAnsi"/>
+                <w:b/>
+                <w:bCs/>
+              </w:rPr>
+            </w:pPr>
+            <w:r>
+              <w:rPr>
+                <w:rFonts w:asciiTheme="minorHAnsi" w:hAnsiTheme="minorHAnsi" w:cstheme="minorHAnsi"/>
+                <w:b/>
+                <w:bCs/>
+              </w:rPr>
+              <w:t>1</w:t>
+            </w:r>
+          </w:p>
+        </w:tc>
+        <w:tc>
+          <w:tcPr>
+            <w:tcW w:w="1783" w:type="pct"/>
+            <w:tcBorders>
+              <w:top w:val="single" w:sz="4" w:space="0" w:color="auto"/>
+              <w:left w:val="nil"/>
+              <w:bottom w:val="single" w:sz="4" w:space="0" w:color="auto"/>
+              <w:right w:val="single" w:sz="4" w:space="0" w:color="auto"/>
+            </w:tcBorders>
+            <w:shd w:val="clear" w:color="000000" w:fill="D9D9D9"/>
+            <w:vAlign w:val="center"/>
+            <w:hideMark/>
+          </w:tcPr>
+          <w:p>
+            <w:pPr>
+              <w:jc w:val="center"/>
+              <w:rPr>
+                <w:rFonts w:asciiTheme="minorHAnsi" w:eastAsia="Times New Roman" w:hAnsiTheme="minorHAnsi" w:cstheme="minorHAnsi"/>
+                <w:b/>
+                <w:bCs/>
+              </w:rPr>
+            </w:pPr>
+            <w:r>
+              <w:rPr>
+                <w:rFonts w:asciiTheme="minorHAnsi" w:eastAsia="Times New Roman" w:hAnsiTheme="minorHAnsi" w:cstheme="minorHAnsi"/>
+                <w:b/>
+                <w:bCs/>
+              </w:rPr>
+              <w:t>This is a test</w:t>
+            </w:r>
+          </w:p>
+        </w:tc>
+        <w:tc>
+          <w:tcPr>
+            <w:tcW w:w="887" w:type="pct"/>
+            <w:tcBorders>
+              <w:top w:val="single" w:sz="4" w:space="0" w:color="auto"/>
+              <w:left w:val="single" w:sz="4" w:space="0" w:color="auto"/>
+              <w:bottom w:val="single" w:sz="4" w:space="0" w:color="auto"/>
+              <w:right w:val="single" w:sz="4" w:space="0" w:color="auto"/>
+            </w:tcBorders>
+            <w:shd w:val="clear" w:color="auto" w:fill="92D050"/>
+            <w:vAlign w:val="center"/>
+            <w:hideMark/>
+          </w:tcPr>
+          <w:p>
+            <w:pPr>
+              <w:jc w:val="center"/>
+              <w:rPr>
+                <w:rFonts w:asciiTheme="minorHAnsi" w:hAnsiTheme="minorHAnsi" w:cstheme="minorHAnsi"/>
+                <w:b/>
+                <w:bCs/>
+              </w:rPr>
+            </w:pPr>
+            <w:r>
+              <w:rPr>
+                <w:rFonts w:asciiTheme="minorHAnsi" w:hAnsiTheme="minorHAnsi" w:cstheme="minorHAnsi"/>
+                <w:b/>
+                <w:bCs/>
+              </w:rPr>
+              <w:t>VL</w:t>
+            </w:r>
+          </w:p>
+        </w:tc>
+        <w:tc>
+          <w:tcPr>
+            <w:tcW w:w="887" w:type="pct"/>
+            <w:tcBorders>
+              <w:top w:val="single" w:sz="4" w:space="0" w:color="auto"/>
+              <w:left w:val="single" w:sz="4" w:space="0" w:color="auto"/>
+              <w:bottom w:val="single" w:sz="4" w:space="0" w:color="auto"/>
+              <w:right w:val="single" w:sz="4" w:space="0" w:color="auto"/>
+            </w:tcBorders>
+            <w:shd w:val="clear" w:color="auto" w:fill="FFC001"/>
+            <w:vAlign w:val="center"/>
+            <w:hideMark/>
+          </w:tcPr>
+          <w:p>
+            <w:pPr>
+              <w:jc w:val="center"/>
+              <w:rPr>
+                <w:rFonts w:asciiTheme="minorHAnsi" w:hAnsiTheme="minorHAnsi" w:cstheme="minorHAnsi"/>
+                <w:b/>
+                <w:bCs/>
+              </w:rPr>
+            </w:pPr>
+            <w:r>
+              <w:rPr>
+                <w:rFonts w:asciiTheme="minorHAnsi" w:hAnsiTheme="minorHAnsi" w:cstheme="minorHAnsi"/>
+                <w:b/>
+                <w:bCs/>
+              </w:rPr>
+              <w:t>H</w:t>
+            </w:r>
+          </w:p>
+        </w:tc>
+        <w:tc>
+          <w:tcPr>
+            <w:tcW w:w="589" w:type="pct"/>
+            <w:tcBorders>
+              <w:top w:val="single" w:sz="4" w:space="0" w:color="auto"/>
+              <w:left w:val="single" w:sz="4" w:space="0" w:color="auto"/>
+              <w:bottom w:val="single" w:sz="4" w:space="0" w:color="auto"/>
+              <w:right w:val="single" w:sz="8" w:space="0" w:color="auto"/>
+            </w:tcBorders>
+            <w:shd w:val="clear" w:color="auto" w:fill="FFBF90"/>
+            <w:vAlign w:val="center"/>
+            <w:hideMark/>
+          </w:tcPr>
+          <w:p>
+            <w:pPr>
+              <w:jc w:val="center"/>
+              <w:rPr>
+                <w:rFonts w:asciiTheme="minorHAnsi" w:hAnsiTheme="minorHAnsi" w:cstheme="minorHAnsi"/>
+                <w:b/>
+                <w:bCs/>
+              </w:rPr>
+            </w:pPr>
+            <w:r>
+              <w:rPr>
+                <w:rFonts w:asciiTheme="minorHAnsi" w:hAnsiTheme="minorHAnsi" w:cstheme="minorHAnsi"/>
+                <w:b/>
+                <w:bCs/>
+              </w:rPr>
+              <w:t>M</w:t>
+            </w:r>
+          </w:p>
+        </w:tc>
+      </w:tr>
+      <w:tr>
+        <w:trPr>
+          <w:trHeight w:val="315"/>
+        </w:trPr>
+        <w:tc>
+          <w:tcPr>
+            <w:tcW w:w="853" w:type="pct"/>
+            <w:tcBorders>
+              <w:top w:val="single" w:sz="4" w:space="0" w:color="auto"/>
+              <w:left w:val="single" w:sz="8" w:space="0" w:color="auto"/>
+              <w:bottom w:val="single" w:sz="4" w:space="0" w:color="auto"/>
+              <w:right w:val="single" w:sz="4" w:space="0" w:color="auto"/>
+            </w:tcBorders>
+            <w:shd w:val="clear" w:color="000000" w:fill="D9D9D9"/>
+            <w:noWrap/>
+            <w:vAlign w:val="center"/>
+            <w:hideMark/>
+          </w:tcPr>
+          <w:p>
+            <w:pPr>
+              <w:jc w:val="center"/>
+              <w:rPr>
+                <w:rFonts w:asciiTheme="minorHAnsi" w:hAnsiTheme="minorHAnsi" w:cstheme="minorHAnsi"/>
+                <w:b/>
+                <w:bCs/>
+              </w:rPr>
+            </w:pPr>
+            <w:r>
+              <w:rPr>
+                <w:rFonts w:asciiTheme="minorHAnsi" w:hAnsiTheme="minorHAnsi" w:cstheme="minorHAnsi"/>
+                <w:b/>
+                <w:bCs/>
+              </w:rPr>
+              <w:t>1</w:t>
+            </w:r>
+          </w:p>
+        </w:tc>
+        <w:tc>
+          <w:tcPr>
+            <w:tcW w:w="1783" w:type="pct"/>
+            <w:tcBorders>
+              <w:top w:val="single" w:sz="4" w:space="0" w:color="auto"/>
+              <w:left w:val="nil"/>
+              <w:bottom w:val="single" w:sz="4" w:space="0" w:color="auto"/>
+              <w:right w:val="single" w:sz="4" w:space="0" w:color="auto"/>
+            </w:tcBorders>
+            <w:shd w:val="clear" w:color="000000" w:fill="D9D9D9"/>
+            <w:vAlign w:val="center"/>
+            <w:hideMark/>
+          </w:tcPr>
+          <w:p>
+            <w:pPr>
+              <w:jc w:val="center"/>
+              <w:rPr>
+                <w:rFonts w:asciiTheme="minorHAnsi" w:eastAsia="Times New Roman" w:hAnsiTheme="minorHAnsi" w:cstheme="minorHAnsi"/>
+                <w:b/>
+                <w:bCs/>
+              </w:rPr>
+            </w:pPr>
+            <w:r>
+              <w:rPr>
+                <w:rFonts w:asciiTheme="minorHAnsi" w:eastAsia="Times New Roman" w:hAnsiTheme="minorHAnsi" w:cstheme="minorHAnsi"/>
+                <w:b/>
+                <w:bCs/>
+              </w:rPr>
+              <w:t>This is a test</w:t>
+            </w:r>
+          </w:p>
+        </w:tc>
+        <w:tc>
+          <w:tcPr>
+            <w:tcW w:w="887" w:type="pct"/>
+            <w:tcBorders>
+              <w:top w:val="single" w:sz="4" w:space="0" w:color="auto"/>
+              <w:left w:val="single" w:sz="4" w:space="0" w:color="auto"/>
+              <w:bottom w:val="single" w:sz="4" w:space="0" w:color="auto"/>
+              <w:right w:val="single" w:sz="4" w:space="0" w:color="auto"/>
+            </w:tcBorders>
+            <w:shd w:val="clear" w:color="auto" w:fill="92D050"/>
+            <w:vAlign w:val="center"/>
+            <w:hideMark/>
+          </w:tcPr>
+          <w:p>
+            <w:pPr>
+              <w:jc w:val="center"/>
+              <w:rPr>
+                <w:rFonts w:asciiTheme="minorHAnsi" w:hAnsiTheme="minorHAnsi" w:cstheme="minorHAnsi"/>
+                <w:b/>
+                <w:bCs/>
+              </w:rPr>
+            </w:pPr>
+            <w:r>
+              <w:rPr>
+                <w:rFonts w:asciiTheme="minorHAnsi" w:hAnsiTheme="minorHAnsi" w:cstheme="minorHAnsi"/>
+                <w:b/>
+                <w:bCs/>
+              </w:rPr>
+              <w:t>VL</w:t>
+            </w:r>
+          </w:p>
+        </w:tc>
+        <w:tc>
+          <w:tcPr>
+            <w:tcW w:w="887" w:type="pct"/>
+            <w:tcBorders>
+              <w:top w:val="single" w:sz="4" w:space="0" w:color="auto"/>
+              <w:left w:val="single" w:sz="4" w:space="0" w:color="auto"/>
+              <w:bottom w:val="single" w:sz="4" w:space="0" w:color="auto"/>
+              <w:right w:val="single" w:sz="4" w:space="0" w:color="auto"/>
+            </w:tcBorders>
+            <w:shd w:val="clear" w:color="auto" w:fill="FFC001"/>
+            <w:vAlign w:val="center"/>
+            <w:hideMark/>
+          </w:tcPr>
+          <w:p>
+            <w:pPr>
+              <w:jc w:val="center"/>
+              <w:rPr>
+                <w:rFonts w:asciiTheme="minorHAnsi" w:hAnsiTheme="minorHAnsi" w:cstheme="minorHAnsi"/>
+                <w:b/>
+                <w:bCs/>
+              </w:rPr>
+            </w:pPr>
+            <w:r>
+              <w:rPr>
+                <w:rFonts w:asciiTheme="minorHAnsi" w:hAnsiTheme="minorHAnsi" w:cstheme="minorHAnsi"/>
+                <w:b/>
+                <w:bCs/>
+              </w:rPr>
+              <w:t>H</w:t>
+            </w:r>
+          </w:p>
+        </w:tc>
+        <w:tc>
+          <w:tcPr>
+            <w:tcW w:w="589" w:type="pct"/>
+            <w:tcBorders>
+              <w:top w:val="single" w:sz="4" w:space="0" w:color="auto"/>
+              <w:left w:val="single" w:sz="4" w:space="0" w:color="auto"/>
+              <w:bottom w:val="single" w:sz="4" w:space="0" w:color="auto"/>
+              <w:right w:val="single" w:sz="8" w:space="0" w:color="auto"/>
+            </w:tcBorders>
+            <w:shd w:val="clear" w:color="auto" w:fill="FFBF90"/>
+            <w:vAlign w:val="center"/>
+            <w:hideMark/>
+          </w:tcPr>
+          <w:p>
+            <w:pPr>
+              <w:jc w:val="center"/>
+              <w:rPr>
+                <w:rFonts w:asciiTheme="minorHAnsi" w:hAnsiTheme="minorHAnsi" w:cstheme="minorHAnsi"/>
+                <w:b/>
+                <w:bCs/>
+              </w:rPr>
+            </w:pPr>
+            <w:r>
+              <w:rPr>
+                <w:rFonts w:asciiTheme="minorHAnsi" w:hAnsiTheme="minorHAnsi" w:cstheme="minorHAnsi"/>
+                <w:b/>
+                <w:bCs/>
+              </w:rPr>
+              <w:t>M</w:t>
+            </w:r>
+          </w:p>
+        </w:tc>
+      </w:tr>
+      <w:tr>
+        <w:trPr>
+          <w:trHeight w:val="315"/>
+        </w:trPr>
+        <w:tc>
+          <w:tcPr>
+            <w:tcW w:w="853" w:type="pct"/>
+            <w:tcBorders>
+              <w:top w:val="single" w:sz="4" w:space="0" w:color="auto"/>
+              <w:left w:val="single" w:sz="8" w:space="0" w:color="auto"/>
+              <w:bottom w:val="single" w:sz="4" w:space="0" w:color="auto"/>
+              <w:right w:val="single" w:sz="4" w:space="0" w:color="auto"/>
+            </w:tcBorders>
+            <w:shd w:val="clear" w:color="000000" w:fill="D9D9D9"/>
+            <w:noWrap/>
+            <w:vAlign w:val="center"/>
+            <w:hideMark/>
+          </w:tcPr>
+          <w:p>
+            <w:pPr>
+              <w:jc w:val="center"/>
+              <w:rPr>
+                <w:rFonts w:asciiTheme="minorHAnsi" w:hAnsiTheme="minorHAnsi" w:cstheme="minorHAnsi"/>
+                <w:b/>
+                <w:bCs/>
+              </w:rPr>
+            </w:pPr>
+            <w:r>
+              <w:rPr>
+                <w:rFonts w:asciiTheme="minorHAnsi" w:hAnsiTheme="minorHAnsi" w:cstheme="minorHAnsi"/>
+                <w:b/>
+                <w:bCs/>
+              </w:rPr>
+              <w:t>1</w:t>
+            </w:r>
+          </w:p>
+        </w:tc>
+        <w:tc>
+          <w:tcPr>
+            <w:tcW w:w="1783" w:type="pct"/>
+            <w:tcBorders>
+              <w:top w:val="single" w:sz="4" w:space="0" w:color="auto"/>
+              <w:left w:val="nil"/>
+              <w:bottom w:val="single" w:sz="4" w:space="0" w:color="auto"/>
+              <w:right w:val="single" w:sz="4" w:space="0" w:color="auto"/>
+            </w:tcBorders>
+            <w:shd w:val="clear" w:color="000000" w:fill="D9D9D9"/>
+            <w:vAlign w:val="center"/>
+            <w:hideMark/>
+          </w:tcPr>
+          <w:p>
+            <w:pPr>
+              <w:jc w:val="center"/>
+              <w:rPr>
+                <w:rFonts w:asciiTheme="minorHAnsi" w:eastAsia="Times New Roman" w:hAnsiTheme="minorHAnsi" w:cstheme="minorHAnsi"/>
+                <w:b/>
+                <w:bCs/>
+              </w:rPr>
+            </w:pPr>
+            <w:r>
+              <w:rPr>
+                <w:rFonts w:asciiTheme="minorHAnsi" w:eastAsia="Times New Roman" w:hAnsiTheme="minorHAnsi" w:cstheme="minorHAnsi"/>
+                <w:b/>
+                <w:bCs/>
+              </w:rPr>
+              <w:t>This is a test</w:t>
+            </w:r>
+          </w:p>
+        </w:tc>
+        <w:tc>
+          <w:tcPr>
+            <w:tcW w:w="887" w:type="pct"/>
+            <w:tcBorders>
+              <w:top w:val="single" w:sz="4" w:space="0" w:color="auto"/>
+              <w:left w:val="single" w:sz="4" w:space="0" w:color="auto"/>
+              <w:bottom w:val="single" w:sz="4" w:space="0" w:color="auto"/>
+              <w:right w:val="single" w:sz="4" w:space="0" w:color="auto"/>
+            </w:tcBorders>
+            <w:shd w:val="clear" w:color="auto" w:fill="92D050"/>
+            <w:vAlign w:val="center"/>
+            <w:hideMark/>
+          </w:tcPr>
+          <w:p>
+            <w:pPr>
+              <w:jc w:val="center"/>
+              <w:rPr>
+                <w:rFonts w:asciiTheme="minorHAnsi" w:hAnsiTheme="minorHAnsi" w:cstheme="minorHAnsi"/>
+                <w:b/>
+                <w:bCs/>
+              </w:rPr>
+            </w:pPr>
+            <w:r>
+              <w:rPr>
+                <w:rFonts w:asciiTheme="minorHAnsi" w:hAnsiTheme="minorHAnsi" w:cstheme="minorHAnsi"/>
+                <w:b/>
+                <w:bCs/>
+              </w:rPr>
+              <w:t>VL</w:t>
+            </w:r>
+          </w:p>
+        </w:tc>
+        <w:tc>
+          <w:tcPr>
+            <w:tcW w:w="887" w:type="pct"/>
+            <w:tcBorders>
+              <w:top w:val="single" w:sz="4" w:space="0" w:color="auto"/>
+              <w:left w:val="single" w:sz="4" w:space="0" w:color="auto"/>
+              <w:bottom w:val="single" w:sz="4" w:space="0" w:color="auto"/>
+              <w:right w:val="single" w:sz="4" w:space="0" w:color="auto"/>
+            </w:tcBorders>
+            <w:shd w:val="clear" w:color="auto" w:fill="FFC001"/>
+            <w:vAlign w:val="center"/>
+            <w:hideMark/>
+          </w:tcPr>
+          <w:p>
+            <w:pPr>
+              <w:jc w:val="center"/>
+              <w:rPr>
+                <w:rFonts w:asciiTheme="minorHAnsi" w:hAnsiTheme="minorHAnsi" w:cstheme="minorHAnsi"/>
+                <w:b/>
+                <w:bCs/>
+              </w:rPr>
+            </w:pPr>
+            <w:r>
+              <w:rPr>
+                <w:rFonts w:asciiTheme="minorHAnsi" w:hAnsiTheme="minorHAnsi" w:cstheme="minorHAnsi"/>
+                <w:b/>
+                <w:bCs/>
+              </w:rPr>
+              <w:t>H</w:t>
+            </w:r>
+          </w:p>
+        </w:tc>
+        <w:tc>
+          <w:tcPr>
+            <w:tcW w:w="589" w:type="pct"/>
+            <w:tcBorders>
+              <w:top w:val="single" w:sz="4" w:space="0" w:color="auto"/>
+              <w:left w:val="single" w:sz="4" w:space="0" w:color="auto"/>
+              <w:bottom w:val="single" w:sz="4" w:space="0" w:color="auto"/>
+              <w:right w:val="single" w:sz="8" w:space="0" w:color="auto"/>
+            </w:tcBorders>
+            <w:shd w:val="clear" w:color="auto" w:fill="FFBF90"/>
+            <w:vAlign w:val="center"/>
+            <w:hideMark/>
+          </w:tcPr>
+          <w:p>
+            <w:pPr>
+              <w:jc w:val="center"/>
+              <w:rPr>
+                <w:rFonts w:asciiTheme="minorHAnsi" w:hAnsiTheme="minorHAnsi" w:cstheme="minorHAnsi"/>
+                <w:b/>
+                <w:bCs/>
+              </w:rPr>
+            </w:pPr>
+            <w:r>
+              <w:rPr>
+                <w:rFonts w:asciiTheme="minorHAnsi" w:hAnsiTheme="minorHAnsi" w:cstheme="minorHAnsi"/>
+                <w:b/>
+                <w:bCs/>
+              </w:rPr>
+              <w:t>M</w:t>
+            </w:r>
+          </w:p>
+        </w:tc>
+      </w:tr>
+      <w:tr>
+        <w:trPr>
+          <w:trHeight w:val="315"/>
+        </w:trPr>
+        <w:tc>
+          <w:tcPr>
+            <w:tcW w:w="853" w:type="pct"/>
+            <w:tcBorders>
+              <w:top w:val="single" w:sz="4" w:space="0" w:color="auto"/>
+              <w:left w:val="single" w:sz="8" w:space="0" w:color="auto"/>
+              <w:bottom w:val="single" w:sz="4" w:space="0" w:color="auto"/>
+              <w:right w:val="single" w:sz="4" w:space="0" w:color="auto"/>
+            </w:tcBorders>
+            <w:shd w:val="clear" w:color="000000" w:fill="D9D9D9"/>
+            <w:noWrap/>
+            <w:vAlign w:val="center"/>
+            <w:hideMark/>
+          </w:tcPr>
+          <w:p>
+            <w:pPr>
+              <w:jc w:val="center"/>
+              <w:rPr>
+                <w:rFonts w:asciiTheme="minorHAnsi" w:hAnsiTheme="minorHAnsi" w:cstheme="minorHAnsi"/>
+                <w:b/>
+                <w:bCs/>
+              </w:rPr>
+            </w:pPr>
+            <w:r>
+              <w:rPr>
+                <w:rFonts w:asciiTheme="minorHAnsi" w:hAnsiTheme="minorHAnsi" w:cstheme="minorHAnsi"/>
+                <w:b/>
+                <w:bCs/>
+              </w:rPr>
+              <w:t>1</w:t>
+            </w:r>
+          </w:p>
+        </w:tc>
+        <w:tc>
+          <w:tcPr>
+            <w:tcW w:w="1783" w:type="pct"/>
+            <w:tcBorders>
+              <w:top w:val="single" w:sz="4" w:space="0" w:color="auto"/>
+              <w:left w:val="nil"/>
+              <w:bottom w:val="single" w:sz="4" w:space="0" w:color="auto"/>
+              <w:right w:val="single" w:sz="4" w:space="0" w:color="auto"/>
+            </w:tcBorders>
+            <w:shd w:val="clear" w:color="000000" w:fill="D9D9D9"/>
+            <w:vAlign w:val="center"/>
+            <w:hideMark/>
+          </w:tcPr>
+          <w:p>
+            <w:pPr>
+              <w:jc w:val="center"/>
+              <w:rPr>
+                <w:rFonts w:asciiTheme="minorHAnsi" w:eastAsia="Times New Roman" w:hAnsiTheme="minorHAnsi" w:cstheme="minorHAnsi"/>
+                <w:b/>
+                <w:bCs/>
+              </w:rPr>
+            </w:pPr>
+            <w:r>
+              <w:rPr>
+                <w:rFonts w:asciiTheme="minorHAnsi" w:eastAsia="Times New Roman" w:hAnsiTheme="minorHAnsi" w:cstheme="minorHAnsi"/>
+                <w:b/>
+                <w:bCs/>
+              </w:rPr>
+              <w:t>This is a test</w:t>
+            </w:r>
+          </w:p>
+        </w:tc>
+        <w:tc>
+          <w:tcPr>
+            <w:tcW w:w="887" w:type="pct"/>
+            <w:tcBorders>
+              <w:top w:val="single" w:sz="4" w:space="0" w:color="auto"/>
+              <w:left w:val="single" w:sz="4" w:space="0" w:color="auto"/>
+              <w:bottom w:val="single" w:sz="4" w:space="0" w:color="auto"/>
+              <w:right w:val="single" w:sz="4" w:space="0" w:color="auto"/>
+            </w:tcBorders>
+            <w:shd w:val="clear" w:color="auto" w:fill="92D050"/>
+            <w:vAlign w:val="center"/>
+            <w:hideMark/>
+          </w:tcPr>
+          <w:p>
+            <w:pPr>
+              <w:jc w:val="center"/>
+              <w:rPr>
+                <w:rFonts w:asciiTheme="minorHAnsi" w:hAnsiTheme="minorHAnsi" w:cstheme="minorHAnsi"/>
+                <w:b/>
+                <w:bCs/>
+              </w:rPr>
+            </w:pPr>
+            <w:r>
+              <w:rPr>
+                <w:rFonts w:asciiTheme="minorHAnsi" w:hAnsiTheme="minorHAnsi" w:cstheme="minorHAnsi"/>
+                <w:b/>
+                <w:bCs/>
+              </w:rPr>
+              <w:t>VL</w:t>
+            </w:r>
+          </w:p>
+        </w:tc>
+        <w:tc>
+          <w:tcPr>
+            <w:tcW w:w="887" w:type="pct"/>
+            <w:tcBorders>
+              <w:top w:val="single" w:sz="4" w:space="0" w:color="auto"/>
+              <w:left w:val="single" w:sz="4" w:space="0" w:color="auto"/>
+              <w:bottom w:val="single" w:sz="4" w:space="0" w:color="auto"/>
+              <w:right w:val="single" w:sz="4" w:space="0" w:color="auto"/>
+            </w:tcBorders>
+            <w:shd w:val="clear" w:color="auto" w:fill="FFC001"/>
+            <w:vAlign w:val="center"/>
+            <w:hideMark/>
+          </w:tcPr>
+          <w:p>
+            <w:pPr>
+              <w:jc w:val="center"/>
+              <w:rPr>
+                <w:rFonts w:asciiTheme="minorHAnsi" w:hAnsiTheme="minorHAnsi" w:cstheme="minorHAnsi"/>
+                <w:b/>
+                <w:bCs/>
+              </w:rPr>
+            </w:pPr>
+            <w:r>
+              <w:rPr>
+                <w:rFonts w:asciiTheme="minorHAnsi" w:hAnsiTheme="minorHAnsi" w:cstheme="minorHAnsi"/>
+                <w:b/>
+                <w:bCs/>
+              </w:rPr>
+              <w:t>H</w:t>
+            </w:r>
+          </w:p>
+        </w:tc>
+        <w:tc>
+          <w:tcPr>
+            <w:tcW w:w="589" w:type="pct"/>
+            <w:tcBorders>
+              <w:top w:val="single" w:sz="4" w:space="0" w:color="auto"/>
+              <w:left w:val="single" w:sz="4" w:space="0" w:color="auto"/>
+              <w:bottom w:val="single" w:sz="4" w:space="0" w:color="auto"/>
+              <w:right w:val="single" w:sz="8" w:space="0" w:color="auto"/>
+            </w:tcBorders>
+            <w:shd w:val="clear" w:color="auto" w:fill="FFBF90"/>
+            <w:vAlign w:val="center"/>
+            <w:hideMark/>
+          </w:tcPr>
+          <w:p>
+            <w:pPr>
+              <w:jc w:val="center"/>
+              <w:rPr>
+                <w:rFonts w:asciiTheme="minorHAnsi" w:hAnsiTheme="minorHAnsi" w:cstheme="minorHAnsi"/>
+                <w:b/>
+                <w:bCs/>
+              </w:rPr>
+            </w:pPr>
+            <w:r>
+              <w:rPr>
+                <w:rFonts w:asciiTheme="minorHAnsi" w:hAnsiTheme="minorHAnsi" w:cstheme="minorHAnsi"/>
+                <w:b/>
+                <w:bCs/>
+              </w:rPr>
+              <w:t>M</w:t>
+            </w:r>
+          </w:p>
+        </w:tc>
+      </w:tr>
+      <w:tr>
+        <w:trPr>
+          <w:trHeight w:val="315"/>
+        </w:trPr>
+        <w:tc>
+          <w:tcPr>
+            <w:tcW w:w="853" w:type="pct"/>
+            <w:tcBorders>
+              <w:top w:val="single" w:sz="4" w:space="0" w:color="auto"/>
+              <w:left w:val="single" w:sz="8" w:space="0" w:color="auto"/>
+              <w:bottom w:val="single" w:sz="4" w:space="0" w:color="auto"/>
+              <w:right w:val="single" w:sz="4" w:space="0" w:color="auto"/>
+            </w:tcBorders>
+            <w:shd w:val="clear" w:color="000000" w:fill="D9D9D9"/>
+            <w:noWrap/>
+            <w:vAlign w:val="center"/>
+            <w:hideMark/>
+          </w:tcPr>
+          <w:p>
+            <w:pPr>
+              <w:jc w:val="center"/>
+              <w:rPr>
+                <w:rFonts w:asciiTheme="minorHAnsi" w:hAnsiTheme="minorHAnsi" w:cstheme="minorHAnsi"/>
+                <w:b/>
+                <w:bCs/>
+              </w:rPr>
+            </w:pPr>
+            <w:r>
+              <w:rPr>
+                <w:rFonts w:asciiTheme="minorHAnsi" w:hAnsiTheme="minorHAnsi" w:cstheme="minorHAnsi"/>
+                <w:b/>
+                <w:bCs/>
+              </w:rPr>
+              <w:t>1</w:t>
+            </w:r>
+          </w:p>
+        </w:tc>
+        <w:tc>
+          <w:tcPr>
+            <w:tcW w:w="1783" w:type="pct"/>
+            <w:tcBorders>
+              <w:top w:val="single" w:sz="4" w:space="0" w:color="auto"/>
+              <w:left w:val="nil"/>
+              <w:bottom w:val="single" w:sz="4" w:space="0" w:color="auto"/>
+              <w:right w:val="single" w:sz="4" w:space="0" w:color="auto"/>
+            </w:tcBorders>
+            <w:shd w:val="clear" w:color="000000" w:fill="D9D9D9"/>
+            <w:vAlign w:val="center"/>
+            <w:hideMark/>
+          </w:tcPr>
+          <w:p>
+            <w:pPr>
+              <w:jc w:val="center"/>
+              <w:rPr>
+                <w:rFonts w:asciiTheme="minorHAnsi" w:eastAsia="Times New Roman" w:hAnsiTheme="minorHAnsi" w:cstheme="minorHAnsi"/>
+                <w:b/>
+                <w:bCs/>
+              </w:rPr>
+            </w:pPr>
+            <w:r>
+              <w:rPr>
+                <w:rFonts w:asciiTheme="minorHAnsi" w:eastAsia="Times New Roman" w:hAnsiTheme="minorHAnsi" w:cstheme="minorHAnsi"/>
+                <w:b/>
+                <w:bCs/>
+              </w:rPr>
+              <w:t>This is a test</w:t>
+            </w:r>
+          </w:p>
+        </w:tc>
+        <w:tc>
+          <w:tcPr>
+            <w:tcW w:w="887" w:type="pct"/>
+            <w:tcBorders>
+              <w:top w:val="single" w:sz="4" w:space="0" w:color="auto"/>
+              <w:left w:val="single" w:sz="4" w:space="0" w:color="auto"/>
+              <w:bottom w:val="single" w:sz="4" w:space="0" w:color="auto"/>
+              <w:right w:val="single" w:sz="4" w:space="0" w:color="auto"/>
+            </w:tcBorders>
+            <w:shd w:val="clear" w:color="auto" w:fill="92D050"/>
+            <w:vAlign w:val="center"/>
+            <w:hideMark/>
+          </w:tcPr>
+          <w:p>
+            <w:pPr>
+              <w:jc w:val="center"/>
+              <w:rPr>
+                <w:rFonts w:asciiTheme="minorHAnsi" w:hAnsiTheme="minorHAnsi" w:cstheme="minorHAnsi"/>
+                <w:b/>
+                <w:bCs/>
+              </w:rPr>
+            </w:pPr>
+            <w:r>
+              <w:rPr>
+                <w:rFonts w:asciiTheme="minorHAnsi" w:hAnsiTheme="minorHAnsi" w:cstheme="minorHAnsi"/>
+                <w:b/>
+                <w:bCs/>
+              </w:rPr>
+              <w:t>VL</w:t>
+            </w:r>
+          </w:p>
+        </w:tc>
+        <w:tc>
+          <w:tcPr>
+            <w:tcW w:w="887" w:type="pct"/>
+            <w:tcBorders>
+              <w:top w:val="single" w:sz="4" w:space="0" w:color="auto"/>
+              <w:left w:val="single" w:sz="4" w:space="0" w:color="auto"/>
+              <w:bottom w:val="single" w:sz="4" w:space="0" w:color="auto"/>
+              <w:right w:val="single" w:sz="4" w:space="0" w:color="auto"/>
+            </w:tcBorders>
+            <w:shd w:val="clear" w:color="auto" w:fill="FFC001"/>
+            <w:vAlign w:val="center"/>
+            <w:hideMark/>
+          </w:tcPr>
+          <w:p>
+            <w:pPr>
+              <w:jc w:val="center"/>
+              <w:rPr>
+                <w:rFonts w:asciiTheme="minorHAnsi" w:hAnsiTheme="minorHAnsi" w:cstheme="minorHAnsi"/>
+                <w:b/>
+                <w:bCs/>
+              </w:rPr>
+            </w:pPr>
+            <w:r>
+              <w:rPr>
+                <w:rFonts w:asciiTheme="minorHAnsi" w:hAnsiTheme="minorHAnsi" w:cstheme="minorHAnsi"/>
+                <w:b/>
+                <w:bCs/>
+              </w:rPr>
+              <w:t>H</w:t>
+            </w:r>
+          </w:p>
+        </w:tc>
+        <w:tc>
+          <w:tcPr>
+            <w:tcW w:w="589" w:type="pct"/>
+            <w:tcBorders>
+              <w:top w:val="single" w:sz="4" w:space="0" w:color="auto"/>
+              <w:left w:val="single" w:sz="4" w:space="0" w:color="auto"/>
+              <w:bottom w:val="single" w:sz="4" w:space="0" w:color="auto"/>
+              <w:right w:val="single" w:sz="8" w:space="0" w:color="auto"/>
+            </w:tcBorders>
+            <w:shd w:val="clear" w:color="auto" w:fill="FFBF90"/>
+            <w:vAlign w:val="center"/>
+            <w:hideMark/>
+          </w:tcPr>
+          <w:p>
+            <w:pPr>
+              <w:jc w:val="center"/>
+              <w:rPr>
+                <w:rFonts w:asciiTheme="minorHAnsi" w:hAnsiTheme="minorHAnsi" w:cstheme="minorHAnsi"/>
+                <w:b/>
+                <w:bCs/>
+              </w:rPr>
+            </w:pPr>
+            <w:r>
+              <w:rPr>
+                <w:rFonts w:asciiTheme="minorHAnsi" w:hAnsiTheme="minorHAnsi" w:cstheme="minorHAnsi"/>
+                <w:b/>
+                <w:bCs/>
+              </w:rPr>
+              <w:t>M</w:t>
+            </w:r>
+          </w:p>
+        </w:tc>
+      </w:tr>
+      <w:tr>
+        <w:trPr>
+          <w:trHeight w:val="315"/>
+        </w:trPr>
+        <w:tc>
+          <w:tcPr>
+            <w:tcW w:w="853" w:type="pct"/>
+            <w:tcBorders>
+              <w:top w:val="single" w:sz="4" w:space="0" w:color="auto"/>
+              <w:left w:val="single" w:sz="8" w:space="0" w:color="auto"/>
+              <w:bottom w:val="single" w:sz="4" w:space="0" w:color="auto"/>
+              <w:right w:val="single" w:sz="4" w:space="0" w:color="auto"/>
+            </w:tcBorders>
+            <w:shd w:val="clear" w:color="000000" w:fill="D9D9D9"/>
+            <w:noWrap/>
+            <w:vAlign w:val="center"/>
+            <w:hideMark/>
+          </w:tcPr>
+          <w:p>
+            <w:pPr>
+              <w:jc w:val="center"/>
+              <w:rPr>
+                <w:rFonts w:asciiTheme="minorHAnsi" w:hAnsiTheme="minorHAnsi" w:cstheme="minorHAnsi"/>
+                <w:b/>
+                <w:bCs/>
+              </w:rPr>
+            </w:pPr>
+            <w:r>
+              <w:rPr>
+                <w:rFonts w:asciiTheme="minorHAnsi" w:hAnsiTheme="minorHAnsi" w:cstheme="minorHAnsi"/>
+                <w:b/>
+                <w:bCs/>
+              </w:rPr>
+              <w:t>1</w:t>
+            </w:r>
+          </w:p>
+        </w:tc>
+        <w:tc>
+          <w:tcPr>
+            <w:tcW w:w="1783" w:type="pct"/>
+            <w:tcBorders>
+              <w:top w:val="single" w:sz="4" w:space="0" w:color="auto"/>
+              <w:left w:val="nil"/>
+              <w:bottom w:val="single" w:sz="4" w:space="0" w:color="auto"/>
+              <w:right w:val="single" w:sz="4" w:space="0" w:color="auto"/>
+            </w:tcBorders>
+            <w:shd w:val="clear" w:color="000000" w:fill="D9D9D9"/>
+            <w:vAlign w:val="center"/>
+            <w:hideMark/>
+          </w:tcPr>
+          <w:p>
+            <w:pPr>
+              <w:jc w:val="center"/>
+              <w:rPr>
+                <w:rFonts w:asciiTheme="minorHAnsi" w:eastAsia="Times New Roman" w:hAnsiTheme="minorHAnsi" w:cstheme="minorHAnsi"/>
+                <w:b/>
+                <w:bCs/>
+              </w:rPr>
+            </w:pPr>
+            <w:r>
+              <w:rPr>
+                <w:rFonts w:asciiTheme="minorHAnsi" w:eastAsia="Times New Roman" w:hAnsiTheme="minorHAnsi" w:cstheme="minorHAnsi"/>
+                <w:b/>
+                <w:bCs/>
+              </w:rPr>
+              <w:t>This is a test</w:t>
+            </w:r>
+          </w:p>
+        </w:tc>
+        <w:tc>
+          <w:tcPr>
+            <w:tcW w:w="887" w:type="pct"/>
+            <w:tcBorders>
+              <w:top w:val="single" w:sz="4" w:space="0" w:color="auto"/>
+              <w:left w:val="single" w:sz="4" w:space="0" w:color="auto"/>
+              <w:bottom w:val="single" w:sz="4" w:space="0" w:color="auto"/>
+              <w:right w:val="single" w:sz="4" w:space="0" w:color="auto"/>
+            </w:tcBorders>
+            <w:shd w:val="clear" w:color="auto" w:fill="92D050"/>
+            <w:vAlign w:val="center"/>
+            <w:hideMark/>
+          </w:tcPr>
+          <w:p>
+            <w:pPr>
+              <w:jc w:val="center"/>
+              <w:rPr>
+                <w:rFonts w:asciiTheme="minorHAnsi" w:hAnsiTheme="minorHAnsi" w:cstheme="minorHAnsi"/>
+                <w:b/>
+                <w:bCs/>
+              </w:rPr>
+            </w:pPr>
+            <w:r>
+              <w:rPr>
+                <w:rFonts w:asciiTheme="minorHAnsi" w:hAnsiTheme="minorHAnsi" w:cstheme="minorHAnsi"/>
+                <w:b/>
+                <w:bCs/>
+              </w:rPr>
+              <w:t>VL</w:t>
+            </w:r>
+          </w:p>
+        </w:tc>
+        <w:tc>
+          <w:tcPr>
+            <w:tcW w:w="887" w:type="pct"/>
+            <w:tcBorders>
+              <w:top w:val="single" w:sz="4" w:space="0" w:color="auto"/>
+              <w:left w:val="single" w:sz="4" w:space="0" w:color="auto"/>
+              <w:bottom w:val="single" w:sz="4" w:space="0" w:color="auto"/>
+              <w:right w:val="single" w:sz="4" w:space="0" w:color="auto"/>
+            </w:tcBorders>
+            <w:shd w:val="clear" w:color="auto" w:fill="FFC001"/>
+            <w:vAlign w:val="center"/>
+            <w:hideMark/>
+          </w:tcPr>
+          <w:p>
+            <w:pPr>
+              <w:jc w:val="center"/>
+              <w:rPr>
+                <w:rFonts w:asciiTheme="minorHAnsi" w:hAnsiTheme="minorHAnsi" w:cstheme="minorHAnsi"/>
+                <w:b/>
+                <w:bCs/>
+              </w:rPr>
+            </w:pPr>
+            <w:r>
+              <w:rPr>
+                <w:rFonts w:asciiTheme="minorHAnsi" w:hAnsiTheme="minorHAnsi" w:cstheme="minorHAnsi"/>
+                <w:b/>
+                <w:bCs/>
+              </w:rPr>
+              <w:t>H</w:t>
+            </w:r>
+          </w:p>
+        </w:tc>
+        <w:tc>
+          <w:tcPr>
+            <w:tcW w:w="589" w:type="pct"/>
+            <w:tcBorders>
+              <w:top w:val="single" w:sz="4" w:space="0" w:color="auto"/>
+              <w:left w:val="single" w:sz="4" w:space="0" w:color="auto"/>
+              <w:bottom w:val="single" w:sz="4" w:space="0" w:color="auto"/>
+              <w:right w:val="single" w:sz="8" w:space="0" w:color="auto"/>
+            </w:tcBorders>
+            <w:shd w:val="clear" w:color="auto" w:fill="FFBF90"/>
+            <w:vAlign w:val="center"/>
+            <w:hideMark/>
+          </w:tcPr>
+          <w:p>
+            <w:pPr>
+              <w:jc w:val="center"/>
+              <w:rPr>
+                <w:rFonts w:asciiTheme="minorHAnsi" w:hAnsiTheme="minorHAnsi" w:cstheme="minorHAnsi"/>
+                <w:b/>
+                <w:bCs/>
+              </w:rPr>
+            </w:pPr>
+            <w:r>
+              <w:rPr>
+                <w:rFonts w:asciiTheme="minorHAnsi" w:hAnsiTheme="minorHAnsi" w:cstheme="minorHAnsi"/>
+                <w:b/>
+                <w:bCs/>
+              </w:rPr>
+              <w:t>M</w:t>
+            </w:r>
+          </w:p>
+        </w:tc>
+      </w:tr>
+      <w:tr>
+        <w:trPr>
+          <w:trHeight w:val="315"/>
+        </w:trPr>
+        <w:tc>
+          <w:tcPr>
+            <w:tcW w:w="853" w:type="pct"/>
+            <w:tcBorders>
+              <w:top w:val="single" w:sz="4" w:space="0" w:color="auto"/>
+              <w:left w:val="single" w:sz="8" w:space="0" w:color="auto"/>
+              <w:bottom w:val="single" w:sz="4" w:space="0" w:color="auto"/>
+              <w:right w:val="single" w:sz="4" w:space="0" w:color="auto"/>
+            </w:tcBorders>
+            <w:shd w:val="clear" w:color="000000" w:fill="D9D9D9"/>
+            <w:noWrap/>
+            <w:vAlign w:val="center"/>
+            <w:hideMark/>
+          </w:tcPr>
+          <w:p>
+            <w:pPr>
+              <w:jc w:val="center"/>
+              <w:rPr>
+                <w:rFonts w:asciiTheme="minorHAnsi" w:hAnsiTheme="minorHAnsi" w:cstheme="minorHAnsi"/>
+                <w:b/>
+                <w:bCs/>
+              </w:rPr>
+            </w:pPr>
+            <w:r>
+              <w:rPr>
+                <w:rFonts w:asciiTheme="minorHAnsi" w:hAnsiTheme="minorHAnsi" w:cstheme="minorHAnsi"/>
+                <w:b/>
+                <w:bCs/>
+              </w:rPr>
+              <w:t>1</w:t>
+            </w:r>
+          </w:p>
+        </w:tc>
+        <w:tc>
+          <w:tcPr>
+            <w:tcW w:w="1783" w:type="pct"/>
+            <w:tcBorders>
+              <w:top w:val="single" w:sz="4" w:space="0" w:color="auto"/>
+              <w:left w:val="nil"/>
+              <w:bottom w:val="single" w:sz="4" w:space="0" w:color="auto"/>
+              <w:right w:val="single" w:sz="4" w:space="0" w:color="auto"/>
+            </w:tcBorders>
+            <w:shd w:val="clear" w:color="000000" w:fill="D9D9D9"/>
+            <w:vAlign w:val="center"/>
+            <w:hideMark/>
+          </w:tcPr>
+          <w:p>
+            <w:pPr>
+              <w:jc w:val="center"/>
+              <w:rPr>
+                <w:rFonts w:asciiTheme="minorHAnsi" w:eastAsia="Times New Roman" w:hAnsiTheme="minorHAnsi" w:cstheme="minorHAnsi"/>
+                <w:b/>
+                <w:bCs/>
+              </w:rPr>
+            </w:pPr>
+            <w:r>
+              <w:rPr>
+                <w:rFonts w:asciiTheme="minorHAnsi" w:eastAsia="Times New Roman" w:hAnsiTheme="minorHAnsi" w:cstheme="minorHAnsi"/>
+                <w:b/>
+                <w:bCs/>
+              </w:rPr>
+              <w:t>This is a test</w:t>
+            </w:r>
+          </w:p>
+        </w:tc>
+        <w:tc>
+          <w:tcPr>
+            <w:tcW w:w="887" w:type="pct"/>
+            <w:tcBorders>
+              <w:top w:val="single" w:sz="4" w:space="0" w:color="auto"/>
+              <w:left w:val="single" w:sz="4" w:space="0" w:color="auto"/>
+              <w:bottom w:val="single" w:sz="4" w:space="0" w:color="auto"/>
+              <w:right w:val="single" w:sz="4" w:space="0" w:color="auto"/>
+            </w:tcBorders>
+            <w:shd w:val="clear" w:color="auto" w:fill="92D050"/>
+            <w:vAlign w:val="center"/>
+            <w:hideMark/>
+          </w:tcPr>
+          <w:p>
+            <w:pPr>
+              <w:jc w:val="center"/>
+              <w:rPr>
+                <w:rFonts w:asciiTheme="minorHAnsi" w:hAnsiTheme="minorHAnsi" w:cstheme="minorHAnsi"/>
+                <w:b/>
+                <w:bCs/>
+              </w:rPr>
+            </w:pPr>
+            <w:r>
+              <w:rPr>
+                <w:rFonts w:asciiTheme="minorHAnsi" w:hAnsiTheme="minorHAnsi" w:cstheme="minorHAnsi"/>
+                <w:b/>
+                <w:bCs/>
+              </w:rPr>
+              <w:t>VL</w:t>
+            </w:r>
+          </w:p>
+        </w:tc>
+        <w:tc>
+          <w:tcPr>
+            <w:tcW w:w="887" w:type="pct"/>
+            <w:tcBorders>
+              <w:top w:val="single" w:sz="4" w:space="0" w:color="auto"/>
+              <w:left w:val="single" w:sz="4" w:space="0" w:color="auto"/>
+              <w:bottom w:val="single" w:sz="4" w:space="0" w:color="auto"/>
+              <w:right w:val="single" w:sz="4" w:space="0" w:color="auto"/>
+            </w:tcBorders>
+            <w:shd w:val="clear" w:color="auto" w:fill="FFC001"/>
+            <w:vAlign w:val="center"/>
+            <w:hideMark/>
+          </w:tcPr>
+          <w:p>
+            <w:pPr>
+              <w:jc w:val="center"/>
+              <w:rPr>
+                <w:rFonts w:asciiTheme="minorHAnsi" w:hAnsiTheme="minorHAnsi" w:cstheme="minorHAnsi"/>
+                <w:b/>
+                <w:bCs/>
+              </w:rPr>
+            </w:pPr>
+            <w:r>
+              <w:rPr>
+                <w:rFonts w:asciiTheme="minorHAnsi" w:hAnsiTheme="minorHAnsi" w:cstheme="minorHAnsi"/>
+                <w:b/>
+                <w:bCs/>
+              </w:rPr>
+              <w:t>H</w:t>
+            </w:r>
+          </w:p>
+        </w:tc>
+        <w:tc>
+          <w:tcPr>
+            <w:tcW w:w="589" w:type="pct"/>
+            <w:tcBorders>
+              <w:top w:val="single" w:sz="4" w:space="0" w:color="auto"/>
+              <w:left w:val="single" w:sz="4" w:space="0" w:color="auto"/>
+              <w:bottom w:val="single" w:sz="4" w:space="0" w:color="auto"/>
+              <w:right w:val="single" w:sz="8" w:space="0" w:color="auto"/>
+            </w:tcBorders>
+            <w:shd w:val="clear" w:color="auto" w:fill="FFBF90"/>
+            <w:vAlign w:val="center"/>
+            <w:hideMark/>
+          </w:tcPr>
+          <w:p>
+            <w:pPr>
+              <w:jc w:val="center"/>
+              <w:rPr>
+                <w:rFonts w:asciiTheme="minorHAnsi" w:hAnsiTheme="minorHAnsi" w:cstheme="minorHAnsi"/>
+                <w:b/>
+                <w:bCs/>
+              </w:rPr>
+            </w:pPr>
+            <w:r>
+              <w:rPr>
+                <w:rFonts w:asciiTheme="minorHAnsi" w:hAnsiTheme="minorHAnsi" w:cstheme="minorHAnsi"/>
+                <w:b/>
+                <w:bCs/>
+              </w:rPr>
+              <w:t>M</w:t>
+            </w:r>
+          </w:p>
+        </w:tc>
+      </w:tr>
+      <w:tr>
+        <w:trPr>
+          <w:trHeight w:val="315"/>
+        </w:trPr>
+        <w:tc>
+          <w:tcPr>
+            <w:tcW w:w="853" w:type="pct"/>
+            <w:tcBorders>
+              <w:top w:val="single" w:sz="4" w:space="0" w:color="auto"/>
+              <w:left w:val="single" w:sz="8" w:space="0" w:color="auto"/>
+              <w:bottom w:val="single" w:sz="4" w:space="0" w:color="auto"/>
+              <w:right w:val="single" w:sz="4" w:space="0" w:color="auto"/>
+            </w:tcBorders>
+            <w:shd w:val="clear" w:color="000000" w:fill="D9D9D9"/>
+            <w:noWrap/>
+            <w:vAlign w:val="center"/>
+            <w:hideMark/>
+          </w:tcPr>
+          <w:p>
+            <w:pPr>
+              <w:jc w:val="center"/>
+              <w:rPr>
+                <w:rFonts w:asciiTheme="minorHAnsi" w:hAnsiTheme="minorHAnsi" w:cstheme="minorHAnsi"/>
+                <w:b/>
+                <w:bCs/>
+              </w:rPr>
+            </w:pPr>
+            <w:r>
+              <w:rPr>
+                <w:rFonts w:asciiTheme="minorHAnsi" w:hAnsiTheme="minorHAnsi" w:cstheme="minorHAnsi"/>
+                <w:b/>
+                <w:bCs/>
+              </w:rPr>
+              <w:t>1</w:t>
+            </w:r>
+          </w:p>
+        </w:tc>
+        <w:tc>
+          <w:tcPr>
+            <w:tcW w:w="1783" w:type="pct"/>
+            <w:tcBorders>
+              <w:top w:val="single" w:sz="4" w:space="0" w:color="auto"/>
+              <w:left w:val="nil"/>
+              <w:bottom w:val="single" w:sz="4" w:space="0" w:color="auto"/>
+              <w:right w:val="single" w:sz="4" w:space="0" w:color="auto"/>
+            </w:tcBorders>
+            <w:shd w:val="clear" w:color="000000" w:fill="D9D9D9"/>
+            <w:vAlign w:val="center"/>
+            <w:hideMark/>
+          </w:tcPr>
+          <w:p>
+            <w:pPr>
+              <w:jc w:val="center"/>
+              <w:rPr>
+                <w:rFonts w:asciiTheme="minorHAnsi" w:eastAsia="Times New Roman" w:hAnsiTheme="minorHAnsi" w:cstheme="minorHAnsi"/>
+                <w:b/>
+                <w:bCs/>
+              </w:rPr>
+            </w:pPr>
+            <w:r>
+              <w:rPr>
+                <w:rFonts w:asciiTheme="minorHAnsi" w:eastAsia="Times New Roman" w:hAnsiTheme="minorHAnsi" w:cstheme="minorHAnsi"/>
+                <w:b/>
+                <w:bCs/>
+              </w:rPr>
+              <w:t>This is a test</w:t>
+            </w:r>
+          </w:p>
+        </w:tc>
+        <w:tc>
+          <w:tcPr>
+            <w:tcW w:w="887" w:type="pct"/>
+            <w:tcBorders>
+              <w:top w:val="single" w:sz="4" w:space="0" w:color="auto"/>
+              <w:left w:val="single" w:sz="4" w:space="0" w:color="auto"/>
+              <w:bottom w:val="single" w:sz="4" w:space="0" w:color="auto"/>
+              <w:right w:val="single" w:sz="4" w:space="0" w:color="auto"/>
+            </w:tcBorders>
+            <w:shd w:val="clear" w:color="auto" w:fill="92D050"/>
+            <w:vAlign w:val="center"/>
+            <w:hideMark/>
+          </w:tcPr>
+          <w:p>
+            <w:pPr>
+              <w:jc w:val="center"/>
+              <w:rPr>
+                <w:rFonts w:asciiTheme="minorHAnsi" w:hAnsiTheme="minorHAnsi" w:cstheme="minorHAnsi"/>
+                <w:b/>
+                <w:bCs/>
+              </w:rPr>
+            </w:pPr>
+            <w:r>
+              <w:rPr>
+                <w:rFonts w:asciiTheme="minorHAnsi" w:hAnsiTheme="minorHAnsi" w:cstheme="minorHAnsi"/>
+                <w:b/>
+                <w:bCs/>
+              </w:rPr>
+              <w:t>VL</w:t>
+            </w:r>
+          </w:p>
+        </w:tc>
+        <w:tc>
+          <w:tcPr>
+            <w:tcW w:w="887" w:type="pct"/>
+            <w:tcBorders>
+              <w:top w:val="single" w:sz="4" w:space="0" w:color="auto"/>
+              <w:left w:val="single" w:sz="4" w:space="0" w:color="auto"/>
+              <w:bottom w:val="single" w:sz="4" w:space="0" w:color="auto"/>
+              <w:right w:val="single" w:sz="4" w:space="0" w:color="auto"/>
+            </w:tcBorders>
+            <w:shd w:val="clear" w:color="auto" w:fill="FFC001"/>
+            <w:vAlign w:val="center"/>
+            <w:hideMark/>
+          </w:tcPr>
+          <w:p>
+            <w:pPr>
+              <w:jc w:val="center"/>
+              <w:rPr>
+                <w:rFonts w:asciiTheme="minorHAnsi" w:hAnsiTheme="minorHAnsi" w:cstheme="minorHAnsi"/>
+                <w:b/>
+                <w:bCs/>
+              </w:rPr>
+            </w:pPr>
+            <w:r>
+              <w:rPr>
+                <w:rFonts w:asciiTheme="minorHAnsi" w:hAnsiTheme="minorHAnsi" w:cstheme="minorHAnsi"/>
+                <w:b/>
+                <w:bCs/>
+              </w:rPr>
+              <w:t>H</w:t>
+            </w:r>
+          </w:p>
+        </w:tc>
+        <w:tc>
+          <w:tcPr>
+            <w:tcW w:w="589" w:type="pct"/>
+            <w:tcBorders>
+              <w:top w:val="single" w:sz="4" w:space="0" w:color="auto"/>
+              <w:left w:val="single" w:sz="4" w:space="0" w:color="auto"/>
+              <w:bottom w:val="single" w:sz="4" w:space="0" w:color="auto"/>
+              <w:right w:val="single" w:sz="8" w:space="0" w:color="auto"/>
+            </w:tcBorders>
+            <w:shd w:val="clear" w:color="auto" w:fill="FFBF90"/>
+            <w:vAlign w:val="center"/>
+            <w:hideMark/>
+          </w:tcPr>
+          <w:p>
+            <w:pPr>
+              <w:jc w:val="center"/>
+              <w:rPr>
+                <w:rFonts w:asciiTheme="minorHAnsi" w:hAnsiTheme="minorHAnsi" w:cstheme="minorHAnsi"/>
+                <w:b/>
+                <w:bCs/>
+              </w:rPr>
+            </w:pPr>
+            <w:r>
+              <w:rPr>
+                <w:rFonts w:asciiTheme="minorHAnsi" w:hAnsiTheme="minorHAnsi" w:cstheme="minorHAnsi"/>
+                <w:b/>
+                <w:bCs/>
+              </w:rPr>
+              <w:t>M</w:t>
+            </w:r>
+          </w:p>
+        </w:tc>
+      </w:tr>
+      <w:tr>
+        <w:trPr>
+          <w:trHeight w:val="315"/>
+        </w:trPr>
+        <w:tc>
+          <w:tcPr>
+            <w:tcW w:w="853" w:type="pct"/>
+            <w:tcBorders>
+              <w:top w:val="single" w:sz="4" w:space="0" w:color="auto"/>
+              <w:left w:val="single" w:sz="8" w:space="0" w:color="auto"/>
+              <w:bottom w:val="single" w:sz="4" w:space="0" w:color="auto"/>
+              <w:right w:val="single" w:sz="4" w:space="0" w:color="auto"/>
+            </w:tcBorders>
+            <w:shd w:val="clear" w:color="000000" w:fill="D9D9D9"/>
+            <w:noWrap/>
+            <w:vAlign w:val="center"/>
+            <w:hideMark/>
+          </w:tcPr>
+          <w:p>
+            <w:pPr>
+              <w:jc w:val="center"/>
+              <w:rPr>
+                <w:rFonts w:asciiTheme="minorHAnsi" w:hAnsiTheme="minorHAnsi" w:cstheme="minorHAnsi"/>
+                <w:b/>
+                <w:bCs/>
+              </w:rPr>
+            </w:pPr>
+            <w:r>
+              <w:rPr>
+                <w:rFonts w:asciiTheme="minorHAnsi" w:hAnsiTheme="minorHAnsi" w:cstheme="minorHAnsi"/>
+                <w:b/>
+                <w:bCs/>
+              </w:rPr>
+              <w:t>1</w:t>
+            </w:r>
+          </w:p>
+        </w:tc>
+        <w:tc>
+          <w:tcPr>
+            <w:tcW w:w="1783" w:type="pct"/>
+            <w:tcBorders>
+              <w:top w:val="single" w:sz="4" w:space="0" w:color="auto"/>
+              <w:left w:val="nil"/>
+              <w:bottom w:val="single" w:sz="4" w:space="0" w:color="auto"/>
+              <w:right w:val="single" w:sz="4" w:space="0" w:color="auto"/>
+            </w:tcBorders>
+            <w:shd w:val="clear" w:color="000000" w:fill="D9D9D9"/>
+            <w:vAlign w:val="center"/>
+            <w:hideMark/>
+          </w:tcPr>
+          <w:p>
+            <w:pPr>
+              <w:jc w:val="center"/>
+              <w:rPr>
+                <w:rFonts w:asciiTheme="minorHAnsi" w:eastAsia="Times New Roman" w:hAnsiTheme="minorHAnsi" w:cstheme="minorHAnsi"/>
+                <w:b/>
+                <w:bCs/>
+              </w:rPr>
+            </w:pPr>
+            <w:r>
+              <w:rPr>
+                <w:rFonts w:asciiTheme="minorHAnsi" w:eastAsia="Times New Roman" w:hAnsiTheme="minorHAnsi" w:cstheme="minorHAnsi"/>
+                <w:b/>
+                <w:bCs/>
+              </w:rPr>
+              <w:t>This is a test</w:t>
+            </w:r>
+          </w:p>
+        </w:tc>
+        <w:tc>
+          <w:tcPr>
+            <w:tcW w:w="887" w:type="pct"/>
+            <w:tcBorders>
+              <w:top w:val="single" w:sz="4" w:space="0" w:color="auto"/>
+              <w:left w:val="single" w:sz="4" w:space="0" w:color="auto"/>
+              <w:bottom w:val="single" w:sz="4" w:space="0" w:color="auto"/>
+              <w:right w:val="single" w:sz="4" w:space="0" w:color="auto"/>
+            </w:tcBorders>
+            <w:shd w:val="clear" w:color="auto" w:fill="92D050"/>
+            <w:vAlign w:val="center"/>
+            <w:hideMark/>
+          </w:tcPr>
+          <w:p>
+            <w:pPr>
+              <w:jc w:val="center"/>
+              <w:rPr>
+                <w:rFonts w:asciiTheme="minorHAnsi" w:hAnsiTheme="minorHAnsi" w:cstheme="minorHAnsi"/>
+                <w:b/>
+                <w:bCs/>
+              </w:rPr>
+            </w:pPr>
+            <w:r>
+              <w:rPr>
+                <w:rFonts w:asciiTheme="minorHAnsi" w:hAnsiTheme="minorHAnsi" w:cstheme="minorHAnsi"/>
+                <w:b/>
+                <w:bCs/>
+              </w:rPr>
+              <w:t>VL</w:t>
+            </w:r>
+          </w:p>
+        </w:tc>
+        <w:tc>
+          <w:tcPr>
+            <w:tcW w:w="887" w:type="pct"/>
+            <w:tcBorders>
+              <w:top w:val="single" w:sz="4" w:space="0" w:color="auto"/>
+              <w:left w:val="single" w:sz="4" w:space="0" w:color="auto"/>
+              <w:bottom w:val="single" w:sz="4" w:space="0" w:color="auto"/>
+              <w:right w:val="single" w:sz="4" w:space="0" w:color="auto"/>
+            </w:tcBorders>
+            <w:shd w:val="clear" w:color="auto" w:fill="FFC001"/>
+            <w:vAlign w:val="center"/>
+            <w:hideMark/>
+          </w:tcPr>
+          <w:p>
+            <w:pPr>
+              <w:jc w:val="center"/>
+              <w:rPr>
+                <w:rFonts w:asciiTheme="minorHAnsi" w:hAnsiTheme="minorHAnsi" w:cstheme="minorHAnsi"/>
+                <w:b/>
+                <w:bCs/>
+              </w:rPr>
+            </w:pPr>
+            <w:r>
+              <w:rPr>
+                <w:rFonts w:asciiTheme="minorHAnsi" w:hAnsiTheme="minorHAnsi" w:cstheme="minorHAnsi"/>
+                <w:b/>
+                <w:bCs/>
+              </w:rPr>
+              <w:t>H</w:t>
+            </w:r>
+          </w:p>
+        </w:tc>
+        <w:tc>
+          <w:tcPr>
+            <w:tcW w:w="589" w:type="pct"/>
+            <w:tcBorders>
+              <w:top w:val="single" w:sz="4" w:space="0" w:color="auto"/>
+              <w:left w:val="single" w:sz="4" w:space="0" w:color="auto"/>
+              <w:bottom w:val="single" w:sz="4" w:space="0" w:color="auto"/>
+              <w:right w:val="single" w:sz="8" w:space="0" w:color="auto"/>
+            </w:tcBorders>
+            <w:shd w:val="clear" w:color="auto" w:fill="FFBF90"/>
+            <w:vAlign w:val="center"/>
+            <w:hideMark/>
+          </w:tcPr>
+          <w:p>
+            <w:pPr>
+              <w:jc w:val="center"/>
+              <w:rPr>
+                <w:rFonts w:asciiTheme="minorHAnsi" w:hAnsiTheme="minorHAnsi" w:cstheme="minorHAnsi"/>
+                <w:b/>
+                <w:bCs/>
+              </w:rPr>
+            </w:pPr>
+            <w:r>
+              <w:rPr>
+                <w:rFonts w:asciiTheme="minorHAnsi" w:hAnsiTheme="minorHAnsi" w:cstheme="minorHAnsi"/>
+                <w:b/>
+                <w:bCs/>
+              </w:rPr>
+              <w:t>M</w:t>
             </w:r>
           </w:p>
         </w:tc>
@@ -5457,9 +8911,12 @@
       <w:bookmarkStart w:id="30" w:name="_Toc38966257"/>
       <w:r>
         <w:lastRenderedPageBreak/>
-        <w:t>(U) Lack of Encryption</w:t>
+        <w:t>(U)</w:t>
       </w:r>
       <w:bookmarkEnd w:id="30"/>
+      <w:r>
+        <w:t xml:space="preserve"> Finding-1</w:t>
+      </w:r>
     </w:p>
     <w:p>
       <w:pPr>
@@ -5473,37 +8930,13 @@
         <w:rPr>
           <w:noProof/>
         </w:rPr>
-        <w:fldChar w:fldCharType="begin"/>
-      </w:r>
-      <w:r>
-        <w:rPr>
-          <w:noProof/>
-        </w:rPr>
-        <w:instrText xml:space="preserve"> SEQ Table </w:instrText>
-      </w:r>
-      <w:r>
-        <w:rPr>
-          <w:noProof/>
-        </w:rPr>
-        <w:fldChar w:fldCharType="separate"/>
-      </w:r>
-      <w:r>
-        <w:rPr>
-          <w:noProof/>
-        </w:rPr>
-        <w:t>2</w:t>
-      </w:r>
-      <w:r>
-        <w:rPr>
-          <w:noProof/>
-        </w:rPr>
-        <w:fldChar w:fldCharType="end"/>
+        <w:t>{Current-Index-1}</w:t>
       </w:r>
       <w:r>
         <w:t xml:space="preserve"> describes the </w:t>
       </w:r>
       <w:r>
-        <w:t>Lack of Encryption</w:t>
+        <w:t>Finding-1</w:t>
       </w:r>
       <w:r>
         <w:t xml:space="preserve"> vulnerability.</w:t>
@@ -5530,36 +8963,7 @@
           <w:b/>
           <w:bCs/>
         </w:rPr>
-        <w:fldChar w:fldCharType="begin"/>
-      </w:r>
-      <w:r>
-        <w:rPr>
-          <w:b/>
-          <w:bCs/>
-        </w:rPr>
-        <w:instrText xml:space="preserve"> SEQ Table \* ARABIC \c </w:instrText>
-      </w:r>
-      <w:r>
-        <w:rPr>
-          <w:b/>
-          <w:bCs/>
-        </w:rPr>
-        <w:fldChar w:fldCharType="separate"/>
-      </w:r>
-      <w:r>
-        <w:rPr>
-          <w:b/>
-          <w:bCs/>
-          <w:noProof/>
-        </w:rPr>
-        <w:t>2</w:t>
-      </w:r>
-      <w:r>
-        <w:rPr>
-          <w:b/>
-          <w:bCs/>
-        </w:rPr>
-        <w:fldChar w:fldCharType="end"/>
+        <w:t>{Current-Index-1}</w:t>
       </w:r>
       <w:r>
         <w:rPr>
@@ -5580,7 +8984,7 @@
           <w:b/>
           <w:bCs/>
         </w:rPr>
-        <w:t>Lack of Encryption</w:t>
+        <w:t>Finding-1</w:t>
       </w:r>
     </w:p>
     <w:tbl>
@@ -5676,169 +9080,132 @@
                 <w:sz w:val="20"/>
                 <w:szCs w:val="20"/>
               </w:rPr>
-              <w:fldChar w:fldCharType="begin"/>
-            </w:r>
-            <w:r>
+              <w:t>ID-1</w:t>
+            </w:r>
+          </w:p>
+        </w:tc>
+        <w:tc>
+          <w:tcPr>
+            <w:tcW w:w="1005" w:type="pct"/>
+            <w:tcBorders>
+              <w:top w:val="single" w:sz="4" w:space="0" w:color="auto"/>
+              <w:left w:val="nil"/>
+              <w:bottom w:val="single" w:sz="4" w:space="0" w:color="auto"/>
+              <w:right w:val="single" w:sz="4" w:space="0" w:color="auto"/>
+            </w:tcBorders>
+            <w:shd w:val="clear" w:color="000000" w:fill="C5D9F1"/>
+            <w:vAlign w:val="center"/>
+            <w:hideMark/>
+          </w:tcPr>
+          <w:p>
+            <w:pPr>
+              <w:spacing w:after="0"/>
+              <w:jc w:val="center"/>
               <w:rPr>
                 <w:b/>
                 <w:bCs/>
                 <w:sz w:val="20"/>
                 <w:szCs w:val="20"/>
               </w:rPr>
-              <w:instrText xml:space="preserve"> SEQ tblDet \* MERGEFORMAT </w:instrText>
-            </w:r>
-            <w:r>
+            </w:pPr>
+          </w:p>
+        </w:tc>
+        <w:tc>
+          <w:tcPr>
+            <w:tcW w:w="771" w:type="pct"/>
+            <w:tcBorders>
+              <w:top w:val="single" w:sz="4" w:space="0" w:color="auto"/>
+              <w:left w:val="nil"/>
+              <w:bottom w:val="single" w:sz="4" w:space="0" w:color="auto"/>
+              <w:right w:val="single" w:sz="4" w:space="0" w:color="auto"/>
+            </w:tcBorders>
+            <w:shd w:val="clear" w:color="000000" w:fill="C5D9F1"/>
+            <w:vAlign w:val="center"/>
+            <w:hideMark/>
+          </w:tcPr>
+          <w:p>
+            <w:pPr>
+              <w:spacing w:after="0"/>
+              <w:jc w:val="center"/>
               <w:rPr>
                 <w:b/>
                 <w:bCs/>
                 <w:sz w:val="20"/>
                 <w:szCs w:val="20"/>
               </w:rPr>
-              <w:fldChar w:fldCharType="separate"/>
-            </w:r>
-            <w:r>
-              <w:rPr>
-                <w:b/>
-                <w:bCs/>
-                <w:noProof/>
+            </w:pPr>
+            <w:r>
+              <w:rPr>
+                <w:b/>
+                <w:bCs/>
                 <w:sz w:val="20"/>
                 <w:szCs w:val="20"/>
               </w:rPr>
-              <w:t>1</w:t>
-            </w:r>
-            <w:r>
+              <w:t>IMPACT SCORE</w:t>
+            </w:r>
+          </w:p>
+        </w:tc>
+        <w:tc>
+          <w:tcPr>
+            <w:tcW w:w="337" w:type="pct"/>
+            <w:tcBorders>
+              <w:top w:val="single" w:sz="4" w:space="0" w:color="auto"/>
+              <w:left w:val="nil"/>
+              <w:bottom w:val="single" w:sz="4" w:space="0" w:color="auto"/>
+              <w:right w:val="single" w:sz="4" w:space="0" w:color="auto"/>
+            </w:tcBorders>
+            <w:shd w:val="clear" w:color="auto" w:fill="auto"/>
+            <w:noWrap/>
+            <w:vAlign w:val="center"/>
+            <w:hideMark/>
+          </w:tcPr>
+          <w:p>
+            <w:pPr>
+              <w:spacing w:after="0"/>
+              <w:jc w:val="center"/>
+              <w:rPr>
+                <w:rFonts w:eastAsia="Times New Roman"/>
+              </w:rPr>
+            </w:pPr>
+            <w:r>
+              <w:rPr>
+                <w:rFonts w:eastAsia="Times New Roman"/>
+              </w:rPr>
+              <w:t>Impact-Scr-1</w:t>
+            </w:r>
+          </w:p>
+        </w:tc>
+        <w:tc>
+          <w:tcPr>
+            <w:tcW w:w="724" w:type="pct"/>
+            <w:tcBorders>
+              <w:top w:val="single" w:sz="4" w:space="0" w:color="auto"/>
+              <w:left w:val="nil"/>
+              <w:bottom w:val="single" w:sz="4" w:space="0" w:color="auto"/>
+              <w:right w:val="single" w:sz="4" w:space="0" w:color="auto"/>
+            </w:tcBorders>
+            <w:shd w:val="clear" w:color="000000" w:fill="B8CCE4"/>
+            <w:vAlign w:val="center"/>
+            <w:hideMark/>
+          </w:tcPr>
+          <w:p>
+            <w:pPr>
+              <w:spacing w:after="0"/>
+              <w:jc w:val="center"/>
               <w:rPr>
                 <w:b/>
                 <w:bCs/>
                 <w:sz w:val="20"/>
                 <w:szCs w:val="20"/>
               </w:rPr>
-              <w:fldChar w:fldCharType="end"/>
-            </w:r>
-          </w:p>
-        </w:tc>
-        <w:tc>
-          <w:tcPr>
-            <w:tcW w:w="1005" w:type="pct"/>
-            <w:tcBorders>
-              <w:top w:val="single" w:sz="4" w:space="0" w:color="auto"/>
-              <w:left w:val="nil"/>
-              <w:bottom w:val="single" w:sz="4" w:space="0" w:color="auto"/>
-              <w:right w:val="single" w:sz="4" w:space="0" w:color="auto"/>
-            </w:tcBorders>
-            <w:shd w:val="clear" w:color="000000" w:fill="C5D9F1"/>
-            <w:vAlign w:val="center"/>
-            <w:hideMark/>
-          </w:tcPr>
-          <w:p>
-            <w:pPr>
-              <w:spacing w:after="0"/>
-              <w:jc w:val="center"/>
+            </w:pPr>
+            <w:r>
               <w:rPr>
                 <w:b/>
                 <w:bCs/>
                 <w:sz w:val="20"/>
                 <w:szCs w:val="20"/>
               </w:rPr>
-            </w:pPr>
-          </w:p>
-        </w:tc>
-        <w:tc>
-          <w:tcPr>
-            <w:tcW w:w="771" w:type="pct"/>
-            <w:tcBorders>
-              <w:top w:val="single" w:sz="4" w:space="0" w:color="auto"/>
-              <w:left w:val="nil"/>
-              <w:bottom w:val="single" w:sz="4" w:space="0" w:color="auto"/>
-              <w:right w:val="single" w:sz="4" w:space="0" w:color="auto"/>
-            </w:tcBorders>
-            <w:shd w:val="clear" w:color="000000" w:fill="C5D9F1"/>
-            <w:vAlign w:val="center"/>
-            <w:hideMark/>
-          </w:tcPr>
-          <w:p>
-            <w:pPr>
-              <w:spacing w:after="0"/>
-              <w:jc w:val="center"/>
-              <w:rPr>
-                <w:b/>
-                <w:bCs/>
-                <w:sz w:val="20"/>
-                <w:szCs w:val="20"/>
-              </w:rPr>
-            </w:pPr>
-            <w:r>
-              <w:rPr>
-                <w:b/>
-                <w:bCs/>
-                <w:sz w:val="20"/>
-                <w:szCs w:val="20"/>
-              </w:rPr>
-              <w:t>IMPACT SCORE</w:t>
-            </w:r>
-          </w:p>
-        </w:tc>
-        <w:tc>
-          <w:tcPr>
-            <w:tcW w:w="337" w:type="pct"/>
-            <w:tcBorders>
-              <w:top w:val="single" w:sz="4" w:space="0" w:color="auto"/>
-              <w:left w:val="nil"/>
-              <w:bottom w:val="single" w:sz="4" w:space="0" w:color="auto"/>
-              <w:right w:val="single" w:sz="4" w:space="0" w:color="auto"/>
-            </w:tcBorders>
-            <w:shd w:val="clear" w:color="auto" w:fill="auto"/>
-            <w:noWrap/>
-            <w:vAlign w:val="center"/>
-            <w:hideMark/>
-          </w:tcPr>
-          <w:p>
-            <w:pPr>
-              <w:spacing w:after="0"/>
-              <w:jc w:val="center"/>
-              <w:rPr>
-                <w:rFonts w:eastAsia="Times New Roman"/>
-              </w:rPr>
-            </w:pPr>
-            <w:r>
-              <w:rPr>
-                <w:rFonts w:eastAsia="Times New Roman"/>
-              </w:rPr>
-              <w:t>4</w:t>
-            </w:r>
-          </w:p>
-        </w:tc>
-        <w:tc>
-          <w:tcPr>
-            <w:tcW w:w="724" w:type="pct"/>
-            <w:tcBorders>
-              <w:top w:val="single" w:sz="4" w:space="0" w:color="auto"/>
-              <w:left w:val="nil"/>
-              <w:bottom w:val="single" w:sz="4" w:space="0" w:color="auto"/>
-              <w:right w:val="single" w:sz="4" w:space="0" w:color="auto"/>
-            </w:tcBorders>
-            <w:shd w:val="clear" w:color="000000" w:fill="B8CCE4"/>
-            <w:vAlign w:val="center"/>
-            <w:hideMark/>
-          </w:tcPr>
-          <w:p>
-            <w:pPr>
-              <w:spacing w:after="0"/>
-              <w:jc w:val="center"/>
-              <w:rPr>
-                <w:b/>
-                <w:bCs/>
-                <w:sz w:val="20"/>
-                <w:szCs w:val="20"/>
-              </w:rPr>
-            </w:pPr>
-            <w:r>
-              <w:rPr>
-                <w:b/>
-                <w:bCs/>
-                <w:sz w:val="20"/>
-                <w:szCs w:val="20"/>
-              </w:rPr>
               <w:t>STATUS</w:t>
             </w:r>
           </w:p>
@@ -5870,7 +9237,7 @@
                 <w:b/>
                 <w:bCs/>
               </w:rPr>
-              <w:t>OPEN</w:t>
+              <w:t>Status-1</w:t>
             </w:r>
           </w:p>
         </w:tc>
@@ -6047,7 +9414,7 @@
               <w:rPr>
                 <w:rFonts w:eastAsia="Times New Roman"/>
               </w:rPr>
-              <w:t>I</w:t>
+              <w:t>CAT-1</w:t>
             </w:r>
           </w:p>
         </w:tc>
@@ -6113,7 +9480,7 @@
                 <w:b/>
                 <w:bCs/>
               </w:rPr>
-              <w:t>M</w:t>
+              <w:t>Likelihood-1</w:t>
             </w:r>
           </w:p>
         </w:tc>
@@ -6148,7 +9515,7 @@
                 <w:sz w:val="20"/>
                 <w:szCs w:val="20"/>
               </w:rPr>
-              <w:t>NEARSIDER</w:t>
+              <w:t>Posture-1</w:t>
             </w:r>
           </w:p>
         </w:tc>
@@ -6181,21 +9548,7 @@
               </w:rPr>
             </w:pPr>
             <w:r>
-              <w:t>Hostname1</w:t>
-            </w:r>
-            <w:r>
-              <w:br/>
-              <w:t>Hostname2</w:t>
-            </w:r>
-            <w:r>
-              <w:br/>
-              <w:t>Hostname3</w:t>
-            </w:r>
-            <w:r>
-              <w:rPr>
-                <w:rFonts w:eastAsia="Times New Roman"/>
-              </w:rPr>
-              <w:t xml:space="preserve"> </w:t>
+              <w:t>Hostname-1</w:t>
             </w:r>
           </w:p>
         </w:tc>
@@ -6225,31 +9578,8 @@
               <w:rPr>
                 <w:rFonts w:eastAsia="Times New Roman"/>
               </w:rPr>
-              <w:t>192.168.1.1:8080,443,9443</w:t>
-            </w:r>
-            <w:r>
-              <w:rPr>
-                <w:rFonts w:eastAsia="Times New Roman"/>
-              </w:rPr>
-              <w:br/>
-              <w:t>192.168.1.2:80,443,8443</w:t>
-            </w:r>
-            <w:r>
-              <w:rPr>
-                <w:rFonts w:eastAsia="Times New Roman"/>
-              </w:rPr>
-              <w:br/>
-              <w:t>192.168.1.3:135,139,445</w:t>
-            </w:r>
-          </w:p>
-          <w:p>
-            <w:pPr>
-              <w:spacing w:after="0"/>
-              <w:jc w:val="center"/>
-              <w:rPr>
-                <w:rFonts w:eastAsia="Times New Roman"/>
-              </w:rPr>
-            </w:pPr>
+              <w:t>IpPort-1</w:t>
+            </w:r>
           </w:p>
         </w:tc>
         <w:tc>
@@ -6313,7 +9643,7 @@
               <w:rPr>
                 <w:rFonts w:eastAsia="Times New Roman"/>
               </w:rPr>
-              <w:t>10</w:t>
+              <w:t>CAT-Scr-1</w:t>
             </w:r>
           </w:p>
         </w:tc>
@@ -6379,7 +9709,7 @@
                 <w:b/>
                 <w:bCs/>
               </w:rPr>
-              <w:t>VH</w:t>
+              <w:t>Impact-1</w:t>
             </w:r>
           </w:p>
         </w:tc>
@@ -6525,7 +9855,7 @@
               </w:rPr>
             </w:pPr>
             <w:r>
-              <w:t>40.0</w:t>
+              <w:t>VS-Scr-1</w:t>
             </w:r>
           </w:p>
         </w:tc>
@@ -6591,7 +9921,7 @@
                 <w:b/>
                 <w:bCs/>
               </w:rPr>
-              <w:t>H</w:t>
+              <w:t>Risk-1</w:t>
             </w:r>
           </w:p>
         </w:tc>
@@ -6818,7 +10148,7 @@
                 <w:b/>
                 <w:bCs/>
               </w:rPr>
-              <w:t>M</w:t>
+              <w:t>VS-1</w:t>
             </w:r>
           </w:p>
         </w:tc>
@@ -6886,7 +10216,7 @@
                 <w:sz w:val="20"/>
                 <w:szCs w:val="20"/>
               </w:rPr>
-              <w:t>10</w:t>
+              <w:t>CM-1</w:t>
             </w:r>
           </w:p>
         </w:tc>
@@ -6920,7 +10250,7 @@
                 <w:sz w:val="20"/>
                 <w:szCs w:val="20"/>
               </w:rPr>
-              <w:t>Y</w:t>
+              <w:t>C-1</w:t>
             </w:r>
           </w:p>
         </w:tc>
@@ -6954,7 +10284,7 @@
                 <w:sz w:val="20"/>
                 <w:szCs w:val="20"/>
               </w:rPr>
-              <w:t>Y</w:t>
+              <w:t>I-1</w:t>
             </w:r>
           </w:p>
         </w:tc>
@@ -6988,7 +10318,7 @@
                 <w:sz w:val="20"/>
                 <w:szCs w:val="20"/>
               </w:rPr>
-              <w:t>Y</w:t>
+              <w:t>A-1</w:t>
             </w:r>
           </w:p>
         </w:tc>
@@ -7099,7 +10429,7 @@
                 <w:sz w:val="18"/>
                 <w:szCs w:val="18"/>
               </w:rPr>
-              <w:t>Test</w:t>
+              <w:t>Impact-Rationale-1</w:t>
             </w:r>
           </w:p>
         </w:tc>
@@ -7170,7 +10500,7 @@
               <w:rPr>
                 <w:rFonts w:eastAsia="Times New Roman"/>
               </w:rPr>
-              <w:t>ENCRYPTION</w:t>
+              <w:t>Type-1</w:t>
             </w:r>
           </w:p>
         </w:tc>
@@ -7227,7 +10557,7 @@
               <w:rPr>
                 <w:rFonts w:eastAsia="Times New Roman"/>
               </w:rPr>
-              <w:t>Lack of Encryption</w:t>
+              <w:t>Finding-1</w:t>
             </w:r>
           </w:p>
         </w:tc>
@@ -7295,7 +10625,7 @@
               <w:rPr>
                 <w:rFonts w:eastAsia="Times New Roman"/>
               </w:rPr>
-              <w:t>Test</w:t>
+              <w:t>Finding-Description-1</w:t>
             </w:r>
           </w:p>
         </w:tc>
@@ -7391,6 +10721,7 @@
                 <w:sz w:val="20"/>
                 <w:szCs w:val="20"/>
               </w:rPr>
+              <w:lastRenderedPageBreak/>
               <w:t>MITIGATION</w:t>
             </w:r>
           </w:p>
@@ -7421,7 +10752,7 @@
               <w:rPr>
                 <w:rFonts w:eastAsia="Times New Roman"/>
               </w:rPr>
-              <w:t>Test</w:t>
+              <w:t>Finding-Mitigation-1</w:t>
             </w:r>
           </w:p>
         </w:tc>
@@ -7560,7 +10891,6 @@
         <w:rPr>
           <w:color w:val="008000"/>
         </w:rPr>
-        <w:lastRenderedPageBreak/>
         <w:fldChar w:fldCharType="begin"/>
       </w:r>
       <w:r>
@@ -7579,21 +10909,7 @@
         <w:rPr>
           <w:color w:val="008000"/>
         </w:rPr>
-        <w:t xml:space="preserve">Enter classification level for findings (e.g., UNCLASSIFIED, SECRET, </w:t>
-      </w:r>
-      <w:proofErr w:type="spellStart"/>
-      <w:r>
-        <w:rPr>
-          <w:color w:val="008000"/>
-        </w:rPr>
-        <w:t>etc</w:t>
-      </w:r>
-      <w:proofErr w:type="spellEnd"/>
-      <w:r>
-        <w:rPr>
-          <w:color w:val="008000"/>
-        </w:rPr>
-        <w:t>)</w:t>
+        <w:t>Enter classification level for findings (e.g., UNCLASSIFIED, SECRET, etc)</w:t>
       </w:r>
       <w:r>
         <w:rPr>
@@ -7667,21 +10983,7 @@
         <w:rPr>
           <w:color w:val="008000"/>
         </w:rPr>
-        <w:t xml:space="preserve">Enter classification level for findings (e.g., UNCLASSIFIED, SECRET, </w:t>
-      </w:r>
-      <w:proofErr w:type="spellStart"/>
-      <w:r>
-        <w:rPr>
-          <w:color w:val="008000"/>
-        </w:rPr>
-        <w:t>etc</w:t>
-      </w:r>
-      <w:proofErr w:type="spellEnd"/>
-      <w:r>
-        <w:rPr>
-          <w:color w:val="008000"/>
-        </w:rPr>
-        <w:t>)</w:t>
+        <w:t>Enter classification level for findings (e.g., UNCLASSIFIED, SECRET, etc)</w:t>
       </w:r>
       <w:r>
         <w:rPr>
@@ -9871,21 +13173,7 @@
         <w:rPr>
           <w:color w:val="008000"/>
         </w:rPr>
-        <w:t xml:space="preserve">Enter classification level for findings (e.g., UNCLASSIFIED, SECRET, </w:t>
-      </w:r>
-      <w:proofErr w:type="spellStart"/>
-      <w:r>
-        <w:rPr>
-          <w:color w:val="008000"/>
-        </w:rPr>
-        <w:t>etc</w:t>
-      </w:r>
-      <w:proofErr w:type="spellEnd"/>
-      <w:r>
-        <w:rPr>
-          <w:color w:val="008000"/>
-        </w:rPr>
-        <w:t>)</w:t>
+        <w:t>Enter classification level for findings (e.g., UNCLASSIFIED, SECRET, etc)</w:t>
       </w:r>
       <w:r>
         <w:rPr>
@@ -9959,21 +13247,7 @@
         <w:rPr>
           <w:color w:val="008000"/>
         </w:rPr>
-        <w:t xml:space="preserve">Enter classification level for findings (e.g., UNCLASSIFIED, SECRET, </w:t>
-      </w:r>
-      <w:proofErr w:type="spellStart"/>
-      <w:r>
-        <w:rPr>
-          <w:color w:val="008000"/>
-        </w:rPr>
-        <w:t>etc</w:t>
-      </w:r>
-      <w:proofErr w:type="spellEnd"/>
-      <w:r>
-        <w:rPr>
-          <w:color w:val="008000"/>
-        </w:rPr>
-        <w:t>)</w:t>
+        <w:t>Enter classification level for findings (e.g., UNCLASSIFIED, SECRET, etc)</w:t>
       </w:r>
       <w:r>
         <w:rPr>
@@ -16874,62 +20148,6 @@
 </file>
 
 <file path=customXml/item2.xml><?xml version="1.0" encoding="utf-8"?>
-<p:properties xmlns:p="http://schemas.microsoft.com/office/2006/metadata/properties" xmlns:xsi="http://www.w3.org/2001/XMLSchema-instance" xmlns:pc="http://schemas.microsoft.com/office/infopath/2007/PartnerControls">
-  <documentManagement/>
-</p:properties>
-</file>
-
-<file path=customXml/item3.xml><?xml version="1.0" encoding="utf-8"?>
-<b:Sources xmlns:b="http://schemas.openxmlformats.org/officeDocument/2006/bibliography" xmlns="http://schemas.openxmlformats.org/officeDocument/2006/bibliography" SelectedStyle="\APASixthEditionOfficeOnline.xsl" StyleName="APA" Version="6"/>
-</file>
-
-<file path=customXml/item4.xml><?xml version="1.0" encoding="utf-8"?>
-<?mso-contentType ?>
-<spe:Receivers xmlns:spe="http://schemas.microsoft.com/sharepoint/events">
-  <Receiver>
-    <Name>Document ID Generator</Name>
-    <Synchronization>Synchronous</Synchronization>
-    <Type>10001</Type>
-    <SequenceNumber>1000</SequenceNumber>
-    <Assembly>Microsoft.Office.DocumentManagement, Version=16.0.0.0, Culture=neutral, PublicKeyToken=71e9bce111e9429c</Assembly>
-    <Class>Microsoft.Office.DocumentManagement.Internal.DocIdHandler</Class>
-    <Data/>
-    <Filter/>
-  </Receiver>
-  <Receiver>
-    <Name>Document ID Generator</Name>
-    <Synchronization>Synchronous</Synchronization>
-    <Type>10002</Type>
-    <SequenceNumber>1001</SequenceNumber>
-    <Assembly>Microsoft.Office.DocumentManagement, Version=16.0.0.0, Culture=neutral, PublicKeyToken=71e9bce111e9429c</Assembly>
-    <Class>Microsoft.Office.DocumentManagement.Internal.DocIdHandler</Class>
-    <Data/>
-    <Filter/>
-  </Receiver>
-  <Receiver>
-    <Name>Document ID Generator</Name>
-    <Synchronization>Synchronous</Synchronization>
-    <Type>10004</Type>
-    <SequenceNumber>1002</SequenceNumber>
-    <Assembly>Microsoft.Office.DocumentManagement, Version=16.0.0.0, Culture=neutral, PublicKeyToken=71e9bce111e9429c</Assembly>
-    <Class>Microsoft.Office.DocumentManagement.Internal.DocIdHandler</Class>
-    <Data/>
-    <Filter/>
-  </Receiver>
-  <Receiver>
-    <Name>Document ID Generator</Name>
-    <Synchronization>Synchronous</Synchronization>
-    <Type>10006</Type>
-    <SequenceNumber>1003</SequenceNumber>
-    <Assembly>Microsoft.Office.DocumentManagement, Version=16.0.0.0, Culture=neutral, PublicKeyToken=71e9bce111e9429c</Assembly>
-    <Class>Microsoft.Office.DocumentManagement.Internal.DocIdHandler</Class>
-    <Data/>
-    <Filter/>
-  </Receiver>
-</spe:Receivers>
-</file>
-
-<file path=customXml/item5.xml><?xml version="1.0" encoding="utf-8"?>
 <ct:contentTypeSchema xmlns:ct="http://schemas.microsoft.com/office/2006/metadata/contentType" xmlns:ma="http://schemas.microsoft.com/office/2006/metadata/properties/metaAttributes" ct:_="" ma:_="" ma:contentTypeName="Document" ma:contentTypeID="0x010100E3FFB5A20F22BA489B40B380B8428D77" ma:contentTypeVersion="3" ma:contentTypeDescription="Create a new document." ma:contentTypeScope="" ma:versionID="7f3226d4fccdd2190057013421faf4ce">
   <xsd:schema xmlns:xsd="http://www.w3.org/2001/XMLSchema" xmlns:xs="http://www.w3.org/2001/XMLSchema" xmlns:p="http://schemas.microsoft.com/office/2006/metadata/properties" xmlns:ns2="e8ec46f0-61a0-4c4b-b62e-8535c8388e3a" xmlns:ns3="5bceb536-54b1-4223-b8d5-96dc9ddbc6ac" targetNamespace="http://schemas.microsoft.com/office/2006/metadata/properties" ma:root="true" ma:fieldsID="1be4dbb9d0bea5beff11d6bbd4376e47" ns2:_="" ns3:_="">
     <xsd:import namespace="e8ec46f0-61a0-4c4b-b62e-8535c8388e3a"/>
@@ -17099,6 +20317,62 @@
 </ct:contentTypeSchema>
 </file>
 
+<file path=customXml/item3.xml><?xml version="1.0" encoding="utf-8"?>
+<?mso-contentType ?>
+<spe:Receivers xmlns:spe="http://schemas.microsoft.com/sharepoint/events">
+  <Receiver>
+    <Name>Document ID Generator</Name>
+    <Synchronization>Synchronous</Synchronization>
+    <Type>10001</Type>
+    <SequenceNumber>1000</SequenceNumber>
+    <Assembly>Microsoft.Office.DocumentManagement, Version=16.0.0.0, Culture=neutral, PublicKeyToken=71e9bce111e9429c</Assembly>
+    <Class>Microsoft.Office.DocumentManagement.Internal.DocIdHandler</Class>
+    <Data/>
+    <Filter/>
+  </Receiver>
+  <Receiver>
+    <Name>Document ID Generator</Name>
+    <Synchronization>Synchronous</Synchronization>
+    <Type>10002</Type>
+    <SequenceNumber>1001</SequenceNumber>
+    <Assembly>Microsoft.Office.DocumentManagement, Version=16.0.0.0, Culture=neutral, PublicKeyToken=71e9bce111e9429c</Assembly>
+    <Class>Microsoft.Office.DocumentManagement.Internal.DocIdHandler</Class>
+    <Data/>
+    <Filter/>
+  </Receiver>
+  <Receiver>
+    <Name>Document ID Generator</Name>
+    <Synchronization>Synchronous</Synchronization>
+    <Type>10004</Type>
+    <SequenceNumber>1002</SequenceNumber>
+    <Assembly>Microsoft.Office.DocumentManagement, Version=16.0.0.0, Culture=neutral, PublicKeyToken=71e9bce111e9429c</Assembly>
+    <Class>Microsoft.Office.DocumentManagement.Internal.DocIdHandler</Class>
+    <Data/>
+    <Filter/>
+  </Receiver>
+  <Receiver>
+    <Name>Document ID Generator</Name>
+    <Synchronization>Synchronous</Synchronization>
+    <Type>10006</Type>
+    <SequenceNumber>1003</SequenceNumber>
+    <Assembly>Microsoft.Office.DocumentManagement, Version=16.0.0.0, Culture=neutral, PublicKeyToken=71e9bce111e9429c</Assembly>
+    <Class>Microsoft.Office.DocumentManagement.Internal.DocIdHandler</Class>
+    <Data/>
+    <Filter/>
+  </Receiver>
+</spe:Receivers>
+</file>
+
+<file path=customXml/item4.xml><?xml version="1.0" encoding="utf-8"?>
+<b:Sources xmlns:b="http://schemas.openxmlformats.org/officeDocument/2006/bibliography" xmlns="http://schemas.openxmlformats.org/officeDocument/2006/bibliography" SelectedStyle="\APASixthEditionOfficeOnline.xsl" StyleName="APA" Version="6"/>
+</file>
+
+<file path=customXml/item5.xml><?xml version="1.0" encoding="utf-8"?>
+<p:properties xmlns:p="http://schemas.microsoft.com/office/2006/metadata/properties" xmlns:xsi="http://www.w3.org/2001/XMLSchema-instance" xmlns:pc="http://schemas.microsoft.com/office/infopath/2007/PartnerControls">
+  <documentManagement/>
+</p:properties>
+</file>
+
 <file path=customXml/itemProps1.xml><?xml version="1.0" encoding="utf-8"?>
 <ds:datastoreItem xmlns:ds="http://schemas.openxmlformats.org/officeDocument/2006/customXml" ds:itemID="{CA76F703-719F-4C81-A52A-E9808BCA8DF7}">
   <ds:schemaRefs>
@@ -17108,31 +20382,6 @@
 </file>
 
 <file path=customXml/itemProps2.xml><?xml version="1.0" encoding="utf-8"?>
-<ds:datastoreItem xmlns:ds="http://schemas.openxmlformats.org/officeDocument/2006/customXml" ds:itemID="{3893EF80-5487-4DBA-9A31-B4EB4DE8D578}">
-  <ds:schemaRefs>
-    <ds:schemaRef ds:uri="http://schemas.microsoft.com/office/2006/metadata/properties"/>
-    <ds:schemaRef ds:uri="http://schemas.microsoft.com/office/infopath/2007/PartnerControls"/>
-  </ds:schemaRefs>
-</ds:datastoreItem>
-</file>
-
-<file path=customXml/itemProps3.xml><?xml version="1.0" encoding="utf-8"?>
-<ds:datastoreItem xmlns:ds="http://schemas.openxmlformats.org/officeDocument/2006/customXml" ds:itemID="{69178C91-8F94-4DE2-822B-AF8EA783F8B6}">
-  <ds:schemaRefs>
-    <ds:schemaRef ds:uri="http://schemas.openxmlformats.org/officeDocument/2006/bibliography"/>
-  </ds:schemaRefs>
-</ds:datastoreItem>
-</file>
-
-<file path=customXml/itemProps4.xml><?xml version="1.0" encoding="utf-8"?>
-<ds:datastoreItem xmlns:ds="http://schemas.openxmlformats.org/officeDocument/2006/customXml" ds:itemID="{CC2492A4-473A-4CCC-A78D-C856E158903D}">
-  <ds:schemaRefs>
-    <ds:schemaRef ds:uri="http://schemas.microsoft.com/sharepoint/events"/>
-  </ds:schemaRefs>
-</ds:datastoreItem>
-</file>
-
-<file path=customXml/itemProps5.xml><?xml version="1.0" encoding="utf-8"?>
 <ds:datastoreItem xmlns:ds="http://schemas.openxmlformats.org/officeDocument/2006/customXml" ds:itemID="{EC5FD1AF-F46D-440E-A163-A7E4F75AB8E1}">
   <ds:schemaRefs>
     <ds:schemaRef ds:uri="http://schemas.microsoft.com/office/2006/metadata/contentType"/>
@@ -17149,4 +20398,29 @@
     <ds:schemaRef ds:uri="http://schemas.microsoft.com/internal/obd"/>
   </ds:schemaRefs>
 </ds:datastoreItem>
+</file>
+
+<file path=customXml/itemProps3.xml><?xml version="1.0" encoding="utf-8"?>
+<ds:datastoreItem xmlns:ds="http://schemas.openxmlformats.org/officeDocument/2006/customXml" ds:itemID="{CC2492A4-473A-4CCC-A78D-C856E158903D}">
+  <ds:schemaRefs>
+    <ds:schemaRef ds:uri="http://schemas.microsoft.com/sharepoint/events"/>
+  </ds:schemaRefs>
+</ds:datastoreItem>
+</file>
+
+<file path=customXml/itemProps4.xml><?xml version="1.0" encoding="utf-8"?>
+<ds:datastoreItem xmlns:ds="http://schemas.openxmlformats.org/officeDocument/2006/customXml" ds:itemID="{69178C91-8F94-4DE2-822B-AF8EA783F8B6}">
+  <ds:schemaRefs>
+    <ds:schemaRef ds:uri="http://schemas.openxmlformats.org/officeDocument/2006/bibliography"/>
+  </ds:schemaRefs>
+</ds:datastoreItem>
+</file>
+
+<file path=customXml/itemProps5.xml><?xml version="1.0" encoding="utf-8"?>
+<ds:datastoreItem xmlns:ds="http://schemas.openxmlformats.org/officeDocument/2006/customXml" ds:itemID="{3893EF80-5487-4DBA-9A31-B4EB4DE8D578}">
+  <ds:schemaRefs>
+    <ds:schemaRef ds:uri="http://schemas.microsoft.com/office/2006/metadata/properties"/>
+    <ds:schemaRef ds:uri="http://schemas.microsoft.com/office/infopath/2007/PartnerControls"/>
+  </ds:schemaRefs>
+</ds:datastoreItem>
 </file>
</xml_diff>